<commit_message>
convenios: convenio2022 template fix
</commit_message>
<xml_diff>
--- a/public/word-template/convenioretiro2022.docx
+++ b/public/word-template/convenioretiro2022.docx
@@ -152,33 +152,7 @@
           <w:highlight w:val="yellow"/>
           <w:lang w:eastAsia="es-ES"/>
         </w:rPr>
-        <w:t>${</w:t>
-      </w:r>
-      <w:proofErr w:type="spellStart"/>
-      <w:r>
-        <w:rPr>
-          <w:rFonts w:eastAsia="Times New Roman" w:cs="Times New Roman"/>
-          <w:b/>
-          <w:bCs/>
-          <w:sz w:val="18"/>
-          <w:szCs w:val="24"/>
-          <w:highlight w:val="yellow"/>
-          <w:lang w:eastAsia="es-ES"/>
-        </w:rPr>
-        <w:t>periodoConvenio</w:t>
-      </w:r>
-      <w:proofErr w:type="spellEnd"/>
-      <w:r>
-        <w:rPr>
-          <w:rFonts w:eastAsia="Times New Roman" w:cs="Times New Roman"/>
-          <w:b/>
-          <w:bCs/>
-          <w:sz w:val="18"/>
-          <w:szCs w:val="24"/>
-          <w:highlight w:val="yellow"/>
-          <w:lang w:eastAsia="es-ES"/>
-        </w:rPr>
-        <w:t>}</w:t>
+        <w:t>${periodoConvenio}</w:t>
       </w:r>
       <w:r>
         <w:rPr>
@@ -237,33 +211,7 @@
           <w:highlight w:val="yellow"/>
           <w:lang w:eastAsia="es-ES"/>
         </w:rPr>
-        <w:t>${</w:t>
-      </w:r>
-      <w:proofErr w:type="spellStart"/>
-      <w:r>
-        <w:rPr>
-          <w:rFonts w:eastAsia="Times New Roman" w:cs="Times New Roman"/>
-          <w:b/>
-          <w:bCs/>
-          <w:sz w:val="18"/>
-          <w:szCs w:val="24"/>
-          <w:highlight w:val="yellow"/>
-          <w:lang w:eastAsia="es-ES"/>
-        </w:rPr>
-        <w:t>ilustreTitulo</w:t>
-      </w:r>
-      <w:proofErr w:type="spellEnd"/>
-      <w:r>
-        <w:rPr>
-          <w:rFonts w:eastAsia="Times New Roman" w:cs="Times New Roman"/>
-          <w:b/>
-          <w:bCs/>
-          <w:sz w:val="18"/>
-          <w:szCs w:val="24"/>
-          <w:highlight w:val="yellow"/>
-          <w:lang w:eastAsia="es-ES"/>
-        </w:rPr>
-        <w:t>}</w:t>
+        <w:t>${ilustreTitulo}</w:t>
       </w:r>
       <w:r>
         <w:rPr>
@@ -341,29 +289,7 @@
           <w:highlight w:val="yellow"/>
           <w:lang w:eastAsia="es-ES"/>
         </w:rPr>
-        <w:t>${</w:t>
-      </w:r>
-      <w:proofErr w:type="spellStart"/>
-      <w:r>
-        <w:rPr>
-          <w:rFonts w:eastAsia="Times New Roman" w:cs="Arial"/>
-          <w:sz w:val="18"/>
-          <w:szCs w:val="24"/>
-          <w:highlight w:val="yellow"/>
-          <w:lang w:eastAsia="es-ES"/>
-        </w:rPr>
-        <w:t>fechaConvenio</w:t>
-      </w:r>
-      <w:proofErr w:type="spellEnd"/>
-      <w:r>
-        <w:rPr>
-          <w:rFonts w:eastAsia="Times New Roman" w:cs="Arial"/>
-          <w:sz w:val="18"/>
-          <w:szCs w:val="24"/>
-          <w:highlight w:val="yellow"/>
-          <w:lang w:eastAsia="es-ES"/>
-        </w:rPr>
-        <w:t>}</w:t>
+        <w:t>${fechaConvenio}</w:t>
       </w:r>
       <w:r>
         <w:rPr>
@@ -446,29 +372,17 @@
           <w:highlight w:val="yellow"/>
           <w:lang w:eastAsia="es-ES"/>
         </w:rPr>
-        <w:t>${</w:t>
-      </w:r>
-      <w:proofErr w:type="spellStart"/>
-      <w:r>
-        <w:rPr>
-          <w:rFonts w:eastAsia="Times New Roman" w:cs="Arial"/>
-          <w:sz w:val="18"/>
-          <w:szCs w:val="24"/>
-          <w:highlight w:val="yellow"/>
-          <w:lang w:eastAsia="es-ES"/>
-        </w:rPr>
-        <w:t>directorApelativo</w:t>
-      </w:r>
-      <w:proofErr w:type="spellEnd"/>
-      <w:r>
-        <w:rPr>
-          <w:rFonts w:eastAsia="Times New Roman" w:cs="Arial"/>
-          <w:sz w:val="18"/>
-          <w:szCs w:val="24"/>
-          <w:highlight w:val="yellow"/>
-          <w:lang w:eastAsia="es-ES"/>
-        </w:rPr>
-        <w:t xml:space="preserve">} </w:t>
+        <w:t>${directorApelativo}</w:t>
+      </w:r>
+      <w:r>
+        <w:rPr>
+          <w:rFonts w:eastAsia="Times New Roman" w:cs="Arial"/>
+          <w:sz w:val="18"/>
+          <w:szCs w:val="24"/>
+          <w:highlight w:val="yellow"/>
+          <w:lang w:eastAsia="es-ES"/>
+        </w:rPr>
+        <w:t xml:space="preserve"> </w:t>
       </w:r>
       <w:r>
         <w:rPr>
@@ -490,29 +404,7 @@
           <w:highlight w:val="yellow"/>
           <w:lang w:eastAsia="es-ES"/>
         </w:rPr>
-        <w:t>, ${</w:t>
-      </w:r>
-      <w:proofErr w:type="spellStart"/>
-      <w:r>
-        <w:rPr>
-          <w:rFonts w:eastAsia="Times New Roman" w:cs="Arial"/>
-          <w:sz w:val="18"/>
-          <w:szCs w:val="24"/>
-          <w:highlight w:val="yellow"/>
-          <w:lang w:eastAsia="es-ES"/>
-        </w:rPr>
-        <w:t>directorNationality</w:t>
-      </w:r>
-      <w:proofErr w:type="spellEnd"/>
-      <w:r>
-        <w:rPr>
-          <w:rFonts w:eastAsia="Times New Roman" w:cs="Arial"/>
-          <w:sz w:val="18"/>
-          <w:szCs w:val="24"/>
-          <w:highlight w:val="yellow"/>
-          <w:lang w:eastAsia="es-ES"/>
-        </w:rPr>
-        <w:t>}</w:t>
+        <w:t>, ${directorNationality}</w:t>
       </w:r>
       <w:r>
         <w:rPr>
@@ -542,61 +434,17 @@
           <w:highlight w:val="yellow"/>
           <w:lang w:eastAsia="es-ES"/>
         </w:rPr>
-        <w:t xml:space="preserve">Identidad </w:t>
-      </w:r>
-      <w:proofErr w:type="spellStart"/>
-      <w:r>
-        <w:rPr>
-          <w:rFonts w:eastAsia="Times New Roman" w:cs="Arial"/>
-          <w:sz w:val="18"/>
-          <w:szCs w:val="24"/>
-          <w:highlight w:val="yellow"/>
-          <w:lang w:eastAsia="es-ES"/>
-        </w:rPr>
-        <w:t>Nº</w:t>
-      </w:r>
-      <w:proofErr w:type="spellEnd"/>
-      <w:r>
-        <w:rPr>
-          <w:rFonts w:eastAsia="Times New Roman" w:cs="Arial"/>
-          <w:sz w:val="18"/>
-          <w:szCs w:val="24"/>
-          <w:highlight w:val="yellow"/>
-          <w:lang w:eastAsia="es-ES"/>
-        </w:rPr>
-        <w:t xml:space="preserve"> </w:t>
-      </w:r>
-      <w:r>
-        <w:rPr>
-          <w:rFonts w:eastAsia="Times New Roman" w:cs="Arial"/>
-          <w:sz w:val="18"/>
-          <w:szCs w:val="24"/>
-          <w:highlight w:val="yellow"/>
-          <w:lang w:eastAsia="es-ES"/>
-        </w:rPr>
-        <w:t>${</w:t>
-      </w:r>
-      <w:proofErr w:type="spellStart"/>
-      <w:r>
-        <w:rPr>
-          <w:rFonts w:eastAsia="Times New Roman" w:cs="Arial"/>
-          <w:sz w:val="18"/>
-          <w:szCs w:val="24"/>
-          <w:highlight w:val="yellow"/>
-          <w:lang w:eastAsia="es-ES"/>
-        </w:rPr>
-        <w:t>directorRut</w:t>
-      </w:r>
-      <w:proofErr w:type="spellEnd"/>
-      <w:r>
-        <w:rPr>
-          <w:rFonts w:eastAsia="Times New Roman" w:cs="Arial"/>
-          <w:sz w:val="18"/>
-          <w:szCs w:val="24"/>
-          <w:highlight w:val="yellow"/>
-          <w:lang w:eastAsia="es-ES"/>
-        </w:rPr>
-        <w:t>}</w:t>
+        <w:t xml:space="preserve">Identidad Nº </w:t>
+      </w:r>
+      <w:r>
+        <w:rPr>
+          <w:rFonts w:eastAsia="Times New Roman" w:cs="Arial"/>
+          <w:sz w:val="18"/>
+          <w:szCs w:val="24"/>
+          <w:highlight w:val="yellow"/>
+          <w:lang w:eastAsia="es-ES"/>
+        </w:rPr>
+        <w:t>${directorRut}</w:t>
       </w:r>
       <w:r>
         <w:rPr>
@@ -663,31 +511,26 @@
           <w:highlight w:val="yellow"/>
           <w:lang w:eastAsia="es-ES"/>
         </w:rPr>
-        <w:t>${</w:t>
-      </w:r>
-      <w:proofErr w:type="spellStart"/>
+        <w:t>${ilustreTitulo} ${municipalidad}</w:t>
+      </w:r>
       <w:r>
         <w:rPr>
           <w:rFonts w:eastAsia="Times New Roman" w:cstheme="minorHAnsi"/>
-          <w:b/>
           <w:sz w:val="18"/>
           <w:szCs w:val="20"/>
-          <w:highlight w:val="yellow"/>
-          <w:lang w:eastAsia="es-ES"/>
-        </w:rPr>
-        <w:t>ilustreTitulo</w:t>
-      </w:r>
-      <w:proofErr w:type="spellEnd"/>
+          <w:lang w:eastAsia="es-ES"/>
+        </w:rPr>
+        <w:t xml:space="preserve">, persona jurídica de derecho público, RUT </w:t>
+      </w:r>
       <w:r>
         <w:rPr>
           <w:rFonts w:eastAsia="Times New Roman" w:cstheme="minorHAnsi"/>
-          <w:b/>
           <w:sz w:val="18"/>
           <w:szCs w:val="20"/>
           <w:highlight w:val="yellow"/>
           <w:lang w:eastAsia="es-ES"/>
         </w:rPr>
-        <w:t>} ${municipalidad}</w:t>
+        <w:t>${comunaRut}</w:t>
       </w:r>
       <w:r>
         <w:rPr>
@@ -696,7 +539,7 @@
           <w:szCs w:val="20"/>
           <w:lang w:eastAsia="es-ES"/>
         </w:rPr>
-        <w:t xml:space="preserve">, persona jurídica de derecho público, RUT </w:t>
+        <w:t xml:space="preserve">, representada por su </w:t>
       </w:r>
       <w:r>
         <w:rPr>
@@ -706,9 +549,8 @@
           <w:highlight w:val="yellow"/>
           <w:lang w:eastAsia="es-ES"/>
         </w:rPr>
-        <w:t>${</w:t>
-      </w:r>
-      <w:proofErr w:type="spellStart"/>
+        <w:t>${alcaldeApelativo}</w:t>
+      </w:r>
       <w:r>
         <w:rPr>
           <w:rFonts w:eastAsia="Times New Roman" w:cstheme="minorHAnsi"/>
@@ -717,27 +559,29 @@
           <w:highlight w:val="yellow"/>
           <w:lang w:eastAsia="es-ES"/>
         </w:rPr>
-        <w:t>comunaRut</w:t>
-      </w:r>
-      <w:proofErr w:type="spellEnd"/>
+        <w:t xml:space="preserve"> </w:t>
+      </w:r>
       <w:r>
         <w:rPr>
           <w:rFonts w:eastAsia="Times New Roman" w:cstheme="minorHAnsi"/>
+          <w:b/>
+          <w:bCs/>
           <w:sz w:val="18"/>
           <w:szCs w:val="20"/>
           <w:highlight w:val="yellow"/>
           <w:lang w:eastAsia="es-ES"/>
         </w:rPr>
-        <w:t>}</w:t>
+        <w:t>${alcalde}</w:t>
       </w:r>
       <w:r>
         <w:rPr>
           <w:rFonts w:eastAsia="Times New Roman" w:cstheme="minorHAnsi"/>
           <w:sz w:val="18"/>
           <w:szCs w:val="20"/>
-          <w:lang w:eastAsia="es-ES"/>
-        </w:rPr>
-        <w:t xml:space="preserve">, representada por su </w:t>
+          <w:highlight w:val="yellow"/>
+          <w:lang w:eastAsia="es-ES"/>
+        </w:rPr>
+        <w:t xml:space="preserve">, </w:t>
       </w:r>
       <w:r>
         <w:rPr>
@@ -747,9 +591,8 @@
           <w:highlight w:val="yellow"/>
           <w:lang w:eastAsia="es-ES"/>
         </w:rPr>
-        <w:t>${</w:t>
-      </w:r>
-      <w:proofErr w:type="spellStart"/>
+        <w:t xml:space="preserve">chileno, Cédula Nacional de Identidad </w:t>
+      </w:r>
       <w:r>
         <w:rPr>
           <w:rFonts w:eastAsia="Times New Roman" w:cstheme="minorHAnsi"/>
@@ -758,9 +601,8 @@
           <w:highlight w:val="yellow"/>
           <w:lang w:eastAsia="es-ES"/>
         </w:rPr>
-        <w:t>alcaldeApelativo</w:t>
-      </w:r>
-      <w:proofErr w:type="spellEnd"/>
+        <w:t xml:space="preserve">Nº </w:t>
+      </w:r>
       <w:r>
         <w:rPr>
           <w:rFonts w:eastAsia="Times New Roman" w:cstheme="minorHAnsi"/>
@@ -769,19 +611,16 @@
           <w:highlight w:val="yellow"/>
           <w:lang w:eastAsia="es-ES"/>
         </w:rPr>
-        <w:t xml:space="preserve">} </w:t>
+        <w:t>${alcaldeRut}</w:t>
       </w:r>
       <w:r>
         <w:rPr>
           <w:rFonts w:eastAsia="Times New Roman" w:cstheme="minorHAnsi"/>
-          <w:b/>
-          <w:bCs/>
           <w:sz w:val="18"/>
           <w:szCs w:val="20"/>
-          <w:highlight w:val="yellow"/>
-          <w:lang w:eastAsia="es-ES"/>
-        </w:rPr>
-        <w:t>${alcalde}</w:t>
+          <w:lang w:eastAsia="es-ES"/>
+        </w:rPr>
+        <w:t xml:space="preserve"> ambos domiciliados en </w:t>
       </w:r>
       <w:r>
         <w:rPr>
@@ -791,112 +630,7 @@
           <w:highlight w:val="yellow"/>
           <w:lang w:eastAsia="es-ES"/>
         </w:rPr>
-        <w:t xml:space="preserve">, </w:t>
-      </w:r>
-      <w:r>
-        <w:rPr>
-          <w:rFonts w:eastAsia="Times New Roman" w:cstheme="minorHAnsi"/>
-          <w:sz w:val="18"/>
-          <w:szCs w:val="20"/>
-          <w:highlight w:val="yellow"/>
-          <w:lang w:eastAsia="es-ES"/>
-        </w:rPr>
-        <w:t xml:space="preserve">chileno, Cédula Nacional de Identidad </w:t>
-      </w:r>
-      <w:proofErr w:type="spellStart"/>
-      <w:r>
-        <w:rPr>
-          <w:rFonts w:eastAsia="Times New Roman" w:cstheme="minorHAnsi"/>
-          <w:sz w:val="18"/>
-          <w:szCs w:val="20"/>
-          <w:highlight w:val="yellow"/>
-          <w:lang w:eastAsia="es-ES"/>
-        </w:rPr>
-        <w:t>Nº</w:t>
-      </w:r>
-      <w:proofErr w:type="spellEnd"/>
-      <w:r>
-        <w:rPr>
-          <w:rFonts w:eastAsia="Times New Roman" w:cstheme="minorHAnsi"/>
-          <w:sz w:val="18"/>
-          <w:szCs w:val="20"/>
-          <w:highlight w:val="yellow"/>
-          <w:lang w:eastAsia="es-ES"/>
-        </w:rPr>
-        <w:t xml:space="preserve"> </w:t>
-      </w:r>
-      <w:r>
-        <w:rPr>
-          <w:rFonts w:eastAsia="Times New Roman" w:cstheme="minorHAnsi"/>
-          <w:sz w:val="18"/>
-          <w:szCs w:val="20"/>
-          <w:highlight w:val="yellow"/>
-          <w:lang w:eastAsia="es-ES"/>
-        </w:rPr>
-        <w:t>${</w:t>
-      </w:r>
-      <w:proofErr w:type="spellStart"/>
-      <w:r>
-        <w:rPr>
-          <w:rFonts w:eastAsia="Times New Roman" w:cstheme="minorHAnsi"/>
-          <w:sz w:val="18"/>
-          <w:szCs w:val="20"/>
-          <w:highlight w:val="yellow"/>
-          <w:lang w:eastAsia="es-ES"/>
-        </w:rPr>
-        <w:t>alcaldeRut</w:t>
-      </w:r>
-      <w:proofErr w:type="spellEnd"/>
-      <w:r>
-        <w:rPr>
-          <w:rFonts w:eastAsia="Times New Roman" w:cstheme="minorHAnsi"/>
-          <w:sz w:val="18"/>
-          <w:szCs w:val="20"/>
-          <w:highlight w:val="yellow"/>
-          <w:lang w:eastAsia="es-ES"/>
-        </w:rPr>
-        <w:t>}</w:t>
-      </w:r>
-      <w:r>
-        <w:rPr>
-          <w:rFonts w:eastAsia="Times New Roman" w:cstheme="minorHAnsi"/>
-          <w:sz w:val="18"/>
-          <w:szCs w:val="20"/>
-          <w:lang w:eastAsia="es-ES"/>
-        </w:rPr>
-        <w:t xml:space="preserve"> ambos domiciliados en </w:t>
-      </w:r>
-      <w:r>
-        <w:rPr>
-          <w:rFonts w:eastAsia="Times New Roman" w:cstheme="minorHAnsi"/>
-          <w:sz w:val="18"/>
-          <w:szCs w:val="20"/>
-          <w:highlight w:val="yellow"/>
-          <w:lang w:eastAsia="es-ES"/>
-        </w:rPr>
-        <w:t>${</w:t>
-      </w:r>
-      <w:proofErr w:type="spellStart"/>
-      <w:r>
-        <w:rPr>
-          <w:rFonts w:eastAsia="Times New Roman" w:cstheme="minorHAnsi"/>
-          <w:sz w:val="18"/>
-          <w:szCs w:val="20"/>
-          <w:highlight w:val="yellow"/>
-          <w:lang w:eastAsia="es-ES"/>
-        </w:rPr>
-        <w:t>municipalidadDirec</w:t>
-      </w:r>
-      <w:proofErr w:type="spellEnd"/>
-      <w:r>
-        <w:rPr>
-          <w:rFonts w:eastAsia="Times New Roman" w:cstheme="minorHAnsi"/>
-          <w:sz w:val="18"/>
-          <w:szCs w:val="20"/>
-          <w:highlight w:val="yellow"/>
-          <w:lang w:eastAsia="es-ES"/>
-        </w:rPr>
-        <w:t>} de la comuna de ${comuna}</w:t>
+        <w:t>${municipalidadDirec} de la comuna de ${comuna}</w:t>
       </w:r>
       <w:r>
         <w:rPr>
@@ -1812,55 +1546,29 @@
           <w:highlight w:val="yellow"/>
           <w:lang w:eastAsia="es-ES"/>
         </w:rPr>
-        <w:t xml:space="preserve"> según Resolución Exenta </w:t>
-      </w:r>
-      <w:proofErr w:type="spellStart"/>
-      <w:r>
-        <w:rPr>
-          <w:rFonts w:eastAsia="Times New Roman" w:cs="Arial"/>
-          <w:bCs/>
-          <w:sz w:val="18"/>
-          <w:szCs w:val="24"/>
-          <w:highlight w:val="yellow"/>
-          <w:lang w:eastAsia="es-ES"/>
-        </w:rPr>
-        <w:t>Nº</w:t>
-      </w:r>
-      <w:proofErr w:type="spellEnd"/>
-      <w:r>
-        <w:rPr>
-          <w:rFonts w:eastAsia="Times New Roman" w:cs="Arial"/>
-          <w:bCs/>
-          <w:sz w:val="18"/>
-          <w:szCs w:val="24"/>
-          <w:highlight w:val="yellow"/>
-          <w:lang w:eastAsia="es-ES"/>
-        </w:rPr>
-        <w:t>${</w:t>
-      </w:r>
-      <w:proofErr w:type="spellStart"/>
-      <w:r>
-        <w:rPr>
-          <w:rFonts w:eastAsia="Times New Roman" w:cs="Arial"/>
-          <w:bCs/>
-          <w:sz w:val="18"/>
-          <w:szCs w:val="24"/>
-          <w:highlight w:val="yellow"/>
-          <w:lang w:eastAsia="es-ES"/>
-        </w:rPr>
-        <w:t>numResolucion</w:t>
-      </w:r>
-      <w:proofErr w:type="spellEnd"/>
-      <w:r>
-        <w:rPr>
-          <w:rFonts w:eastAsia="Times New Roman" w:cs="Arial"/>
-          <w:bCs/>
-          <w:sz w:val="18"/>
-          <w:szCs w:val="24"/>
-          <w:highlight w:val="yellow"/>
-          <w:lang w:eastAsia="es-ES"/>
-        </w:rPr>
-        <w:t>}</w:t>
+        <w:t xml:space="preserve"> según Resolución Exenta Nº</w:t>
+      </w:r>
+      <w:r>
+        <w:rPr>
+          <w:rFonts w:eastAsia="Times New Roman" w:cs="Arial"/>
+          <w:bCs/>
+          <w:sz w:val="18"/>
+          <w:szCs w:val="24"/>
+          <w:highlight w:val="yellow"/>
+          <w:lang w:eastAsia="es-ES"/>
+        </w:rPr>
+        <w:t xml:space="preserve"> </w:t>
+      </w:r>
+      <w:r>
+        <w:rPr>
+          <w:rFonts w:eastAsia="Times New Roman" w:cs="Arial"/>
+          <w:bCs/>
+          <w:sz w:val="18"/>
+          <w:szCs w:val="24"/>
+          <w:highlight w:val="yellow"/>
+          <w:lang w:eastAsia="es-ES"/>
+        </w:rPr>
+        <w:t>${numResolucion}</w:t>
       </w:r>
       <w:r>
         <w:rPr>
@@ -1882,31 +1590,7 @@
           <w:highlight w:val="yellow"/>
           <w:lang w:eastAsia="es-ES"/>
         </w:rPr>
-        <w:t>${</w:t>
-      </w:r>
-      <w:proofErr w:type="spellStart"/>
-      <w:r>
-        <w:rPr>
-          <w:rFonts w:eastAsia="Times New Roman" w:cs="Arial"/>
-          <w:bCs/>
-          <w:sz w:val="18"/>
-          <w:szCs w:val="24"/>
-          <w:highlight w:val="yellow"/>
-          <w:lang w:eastAsia="es-ES"/>
-        </w:rPr>
-        <w:t>fechaResolucion</w:t>
-      </w:r>
-      <w:proofErr w:type="spellEnd"/>
-      <w:r>
-        <w:rPr>
-          <w:rFonts w:eastAsia="Times New Roman" w:cs="Arial"/>
-          <w:bCs/>
-          <w:sz w:val="18"/>
-          <w:szCs w:val="24"/>
-          <w:highlight w:val="yellow"/>
-          <w:lang w:eastAsia="es-ES"/>
-        </w:rPr>
-        <w:t>}</w:t>
+        <w:t>${fechaResolucion}</w:t>
       </w:r>
       <w:r>
         <w:rPr>
@@ -2155,96 +1839,28 @@
           <w:szCs w:val="24"/>
           <w:lang w:val="es-CL"/>
         </w:rPr>
-        <w:t xml:space="preserve">El Ministerio de Salud, </w:t>
-      </w:r>
-      <w:proofErr w:type="gramStart"/>
+        <w:t xml:space="preserve">El Ministerio de Salud, de acuerdo a los recursos susceptibles de destinar para efecto del adelanto del aporte estatal, asignó la suma </w:t>
+      </w:r>
       <w:r>
         <w:rPr>
           <w:rFonts w:cs="Arial"/>
           <w:sz w:val="18"/>
           <w:szCs w:val="24"/>
+          <w:highlight w:val="yellow"/>
           <w:lang w:val="es-CL"/>
         </w:rPr>
-        <w:t>de acuerdo a</w:t>
-      </w:r>
-      <w:proofErr w:type="gramEnd"/>
+        <w:t xml:space="preserve">de </w:t>
+      </w:r>
       <w:r>
         <w:rPr>
           <w:rFonts w:cs="Arial"/>
-          <w:sz w:val="18"/>
-          <w:szCs w:val="24"/>
+          <w:b/>
+          <w:sz w:val="18"/>
+          <w:szCs w:val="24"/>
+          <w:highlight w:val="yellow"/>
           <w:lang w:val="es-CL"/>
         </w:rPr>
-        <w:t xml:space="preserve"> los recursos susceptibles de destinar para efecto del adelanto del aporte estatal, asignó la suma </w:t>
-      </w:r>
-      <w:r>
-        <w:rPr>
-          <w:rFonts w:cs="Arial"/>
-          <w:sz w:val="18"/>
-          <w:szCs w:val="24"/>
-          <w:highlight w:val="yellow"/>
-          <w:lang w:val="es-CL"/>
-        </w:rPr>
-        <w:t xml:space="preserve">de </w:t>
-      </w:r>
-      <w:r>
-        <w:rPr>
-          <w:rFonts w:cs="Arial"/>
-          <w:b/>
-          <w:sz w:val="18"/>
-          <w:szCs w:val="24"/>
-          <w:highlight w:val="yellow"/>
-          <w:lang w:val="es-CL"/>
-        </w:rPr>
-        <w:t>$${</w:t>
-      </w:r>
-      <w:proofErr w:type="spellStart"/>
-      <w:r>
-        <w:rPr>
-          <w:rFonts w:cs="Arial"/>
-          <w:b/>
-          <w:sz w:val="18"/>
-          <w:szCs w:val="24"/>
-          <w:highlight w:val="yellow"/>
-          <w:lang w:val="es-CL"/>
-        </w:rPr>
-        <w:t>totalConvenio</w:t>
-      </w:r>
-      <w:proofErr w:type="spellEnd"/>
-      <w:r>
-        <w:rPr>
-          <w:rFonts w:cs="Arial"/>
-          <w:b/>
-          <w:sz w:val="18"/>
-          <w:szCs w:val="24"/>
-          <w:highlight w:val="yellow"/>
-          <w:lang w:val="es-CL"/>
-        </w:rPr>
-        <w:t>} (${</w:t>
-      </w:r>
-      <w:proofErr w:type="spellStart"/>
-      <w:r>
-        <w:rPr>
-          <w:rFonts w:cs="Arial"/>
-          <w:b/>
-          <w:sz w:val="18"/>
-          <w:szCs w:val="24"/>
-          <w:highlight w:val="yellow"/>
-          <w:lang w:val="es-CL"/>
-        </w:rPr>
-        <w:t>totalConvenioLetras</w:t>
-      </w:r>
-      <w:proofErr w:type="spellEnd"/>
-      <w:r>
-        <w:rPr>
-          <w:rFonts w:cs="Arial"/>
-          <w:b/>
-          <w:sz w:val="18"/>
-          <w:szCs w:val="24"/>
-          <w:highlight w:val="yellow"/>
-          <w:lang w:val="es-CL"/>
-        </w:rPr>
-        <w:t>})</w:t>
+        <w:t>$${totalConvenio} (${totalConvenioLetras})</w:t>
       </w:r>
       <w:r>
         <w:rPr>
@@ -2331,25 +1947,27 @@
           <w:szCs w:val="24"/>
           <w:highlight w:val="yellow"/>
         </w:rPr>
-        <w:t xml:space="preserve"> La suma señalada como adelanto del aporte estatal </w:t>
-      </w:r>
-      <w:proofErr w:type="gramStart"/>
+        <w:t xml:space="preserve"> La suma señalada como adelanto del aporte estatal en razón de </w:t>
+      </w:r>
       <w:r>
         <w:rPr>
           <w:rFonts w:cs="Arial"/>
-          <w:sz w:val="18"/>
-          <w:szCs w:val="24"/>
-          <w:highlight w:val="yellow"/>
-        </w:rPr>
-        <w:t>en razón de</w:t>
-      </w:r>
-      <w:proofErr w:type="gramEnd"/>
+          <w:b/>
+          <w:sz w:val="18"/>
+          <w:szCs w:val="24"/>
+          <w:highlight w:val="yellow"/>
+          <w:lang w:val="es-CL"/>
+        </w:rPr>
+        <w:t>$${totalConvenio}</w:t>
+      </w:r>
       <w:r>
         <w:rPr>
           <w:rFonts w:cs="Arial"/>
-          <w:sz w:val="18"/>
-          <w:szCs w:val="24"/>
-          <w:highlight w:val="yellow"/>
+          <w:b/>
+          <w:sz w:val="18"/>
+          <w:szCs w:val="24"/>
+          <w:highlight w:val="yellow"/>
+          <w:lang w:val="es-CL"/>
         </w:rPr>
         <w:t xml:space="preserve"> </w:t>
       </w:r>
@@ -2362,21 +1980,18 @@
           <w:highlight w:val="yellow"/>
           <w:lang w:val="es-CL"/>
         </w:rPr>
-        <w:t>$${</w:t>
-      </w:r>
-      <w:proofErr w:type="spellStart"/>
+        <w:t>(${totalConvenioLetras})</w:t>
+      </w:r>
       <w:r>
         <w:rPr>
           <w:rFonts w:cs="Arial"/>
-          <w:b/>
-          <w:sz w:val="18"/>
-          <w:szCs w:val="24"/>
-          <w:highlight w:val="yellow"/>
-          <w:lang w:val="es-CL"/>
-        </w:rPr>
-        <w:t>totalConvenio</w:t>
-      </w:r>
-      <w:proofErr w:type="spellEnd"/>
+          <w:bCs/>
+          <w:sz w:val="18"/>
+          <w:szCs w:val="24"/>
+          <w:highlight w:val="yellow"/>
+        </w:rPr>
+        <w:t>,</w:t>
+      </w:r>
       <w:r>
         <w:rPr>
           <w:rFonts w:cs="Arial"/>
@@ -2384,48 +1999,39 @@
           <w:sz w:val="18"/>
           <w:szCs w:val="24"/>
           <w:highlight w:val="yellow"/>
-          <w:lang w:val="es-CL"/>
-        </w:rPr>
-        <w:t>} (${</w:t>
-      </w:r>
-      <w:proofErr w:type="spellStart"/>
+        </w:rPr>
+        <w:t xml:space="preserve"> </w:t>
+      </w:r>
       <w:r>
         <w:rPr>
           <w:rFonts w:cs="Arial"/>
-          <w:b/>
-          <w:sz w:val="18"/>
-          <w:szCs w:val="24"/>
-          <w:highlight w:val="yellow"/>
-          <w:lang w:val="es-CL"/>
-        </w:rPr>
-        <w:t>totalConvenioLetras</w:t>
-      </w:r>
-      <w:proofErr w:type="spellEnd"/>
+          <w:sz w:val="18"/>
+          <w:szCs w:val="24"/>
+          <w:highlight w:val="yellow"/>
+        </w:rPr>
+        <w:t xml:space="preserve">será devuelta por la entidad administradora en un plazo </w:t>
+      </w:r>
       <w:r>
         <w:rPr>
           <w:rFonts w:cs="Arial"/>
-          <w:b/>
-          <w:sz w:val="18"/>
-          <w:szCs w:val="24"/>
-          <w:highlight w:val="yellow"/>
-          <w:lang w:val="es-CL"/>
-        </w:rPr>
-        <w:t>})</w:t>
+          <w:sz w:val="18"/>
+          <w:szCs w:val="24"/>
+          <w:highlight w:val="yellow"/>
+        </w:rPr>
+        <w:t xml:space="preserve">de </w:t>
       </w:r>
       <w:r>
         <w:rPr>
           <w:rFonts w:cs="Arial"/>
-          <w:bCs/>
-          <w:sz w:val="18"/>
-          <w:szCs w:val="24"/>
-          <w:highlight w:val="yellow"/>
-        </w:rPr>
-        <w:t>,</w:t>
+          <w:sz w:val="18"/>
+          <w:szCs w:val="24"/>
+          <w:highlight w:val="yellow"/>
+        </w:rPr>
+        <w:t>${totalQuotas}</w:t>
       </w:r>
       <w:r>
         <w:rPr>
           <w:rFonts w:cs="Arial"/>
-          <w:b/>
           <w:sz w:val="18"/>
           <w:szCs w:val="24"/>
           <w:highlight w:val="yellow"/>
@@ -2439,7 +2045,7 @@
           <w:szCs w:val="24"/>
           <w:highlight w:val="yellow"/>
         </w:rPr>
-        <w:t xml:space="preserve">será devuelta por la entidad administradora en un plazo </w:t>
+        <w:t>meses</w:t>
       </w:r>
       <w:r>
         <w:rPr>
@@ -2448,7 +2054,7 @@
           <w:szCs w:val="24"/>
           <w:highlight w:val="yellow"/>
         </w:rPr>
-        <w:t xml:space="preserve">de </w:t>
+        <w:t xml:space="preserve">, </w:t>
       </w:r>
       <w:r>
         <w:rPr>
@@ -2457,19 +2063,18 @@
           <w:szCs w:val="24"/>
           <w:highlight w:val="yellow"/>
         </w:rPr>
-        <w:t>${</w:t>
-      </w:r>
-      <w:proofErr w:type="spellStart"/>
+        <w:t xml:space="preserve">en </w:t>
+      </w:r>
       <w:r>
         <w:rPr>
           <w:rFonts w:cs="Arial"/>
-          <w:sz w:val="18"/>
-          <w:szCs w:val="24"/>
-          <w:highlight w:val="yellow"/>
-        </w:rPr>
-        <w:t>totalQuotas</w:t>
-      </w:r>
-      <w:proofErr w:type="spellEnd"/>
+          <w:b/>
+          <w:sz w:val="18"/>
+          <w:szCs w:val="24"/>
+          <w:highlight w:val="yellow"/>
+        </w:rPr>
+        <w:t>${totalQuotasText}</w:t>
+      </w:r>
       <w:r>
         <w:rPr>
           <w:rFonts w:cs="Arial"/>
@@ -2477,7 +2082,7 @@
           <w:szCs w:val="24"/>
           <w:highlight w:val="yellow"/>
         </w:rPr>
-        <w:t>}</w:t>
+        <w:t>.</w:t>
       </w:r>
       <w:r>
         <w:rPr>
@@ -2495,7 +2100,7 @@
           <w:szCs w:val="24"/>
           <w:highlight w:val="yellow"/>
         </w:rPr>
-        <w:t>meses</w:t>
+        <w:t xml:space="preserve">El monto de los recursos a rebajar será de hasta el 3% de aporte estatal mensual, no pudiendo exceder de </w:t>
       </w:r>
       <w:r>
         <w:rPr>
@@ -2504,104 +2109,7 @@
           <w:szCs w:val="24"/>
           <w:highlight w:val="yellow"/>
         </w:rPr>
-        <w:t xml:space="preserve">, </w:t>
-      </w:r>
-      <w:r>
-        <w:rPr>
-          <w:rFonts w:cs="Arial"/>
-          <w:sz w:val="18"/>
-          <w:szCs w:val="24"/>
-          <w:highlight w:val="yellow"/>
-        </w:rPr>
-        <w:t xml:space="preserve">en </w:t>
-      </w:r>
-      <w:r>
-        <w:rPr>
-          <w:rFonts w:cs="Arial"/>
-          <w:b/>
-          <w:sz w:val="18"/>
-          <w:szCs w:val="24"/>
-          <w:highlight w:val="yellow"/>
-        </w:rPr>
-        <w:t>${</w:t>
-      </w:r>
-      <w:proofErr w:type="spellStart"/>
-      <w:r>
-        <w:rPr>
-          <w:rFonts w:cs="Arial"/>
-          <w:b/>
-          <w:sz w:val="18"/>
-          <w:szCs w:val="24"/>
-          <w:highlight w:val="yellow"/>
-        </w:rPr>
-        <w:t>totalQuotasText</w:t>
-      </w:r>
-      <w:proofErr w:type="spellEnd"/>
-      <w:r>
-        <w:rPr>
-          <w:rFonts w:cs="Arial"/>
-          <w:b/>
-          <w:sz w:val="18"/>
-          <w:szCs w:val="24"/>
-          <w:highlight w:val="yellow"/>
-        </w:rPr>
-        <w:t>}</w:t>
-      </w:r>
-      <w:r>
-        <w:rPr>
-          <w:rFonts w:cs="Arial"/>
-          <w:sz w:val="18"/>
-          <w:szCs w:val="24"/>
-          <w:highlight w:val="yellow"/>
-        </w:rPr>
-        <w:t>.</w:t>
-      </w:r>
-      <w:r>
-        <w:rPr>
-          <w:rFonts w:cs="Arial"/>
-          <w:sz w:val="18"/>
-          <w:szCs w:val="24"/>
-          <w:highlight w:val="yellow"/>
-        </w:rPr>
-        <w:t xml:space="preserve"> </w:t>
-      </w:r>
-      <w:r>
-        <w:rPr>
-          <w:rFonts w:cs="Arial"/>
-          <w:sz w:val="18"/>
-          <w:szCs w:val="24"/>
-          <w:highlight w:val="yellow"/>
-        </w:rPr>
-        <w:t xml:space="preserve">El monto de los recursos a rebajar será de hasta el 3% de aporte estatal mensual, no pudiendo exceder de </w:t>
-      </w:r>
-      <w:r>
-        <w:rPr>
-          <w:rFonts w:cs="Arial"/>
-          <w:sz w:val="18"/>
-          <w:szCs w:val="24"/>
-          <w:highlight w:val="yellow"/>
-        </w:rPr>
-        <w:t>${</w:t>
-      </w:r>
-      <w:proofErr w:type="spellStart"/>
-      <w:r>
-        <w:rPr>
-          <w:rFonts w:cs="Arial"/>
-          <w:sz w:val="18"/>
-          <w:szCs w:val="24"/>
-          <w:highlight w:val="yellow"/>
-        </w:rPr>
-        <w:t>totalQuotas</w:t>
-      </w:r>
-      <w:proofErr w:type="spellEnd"/>
-      <w:r>
-        <w:rPr>
-          <w:rFonts w:cs="Arial"/>
-          <w:sz w:val="18"/>
-          <w:szCs w:val="24"/>
-          <w:highlight w:val="yellow"/>
-        </w:rPr>
-        <w:t>}</w:t>
+        <w:t>${totalQuotas}</w:t>
       </w:r>
       <w:r>
         <w:rPr>
@@ -2813,29 +2321,7 @@
           <w:lang w:eastAsia="es-ES"/>
         </w:rPr>
         <w:lastRenderedPageBreak/>
-        <w:t xml:space="preserve">sirvió de base de cálculo de dicha bonificación, para jornadas de 44 </w:t>
-      </w:r>
-      <w:proofErr w:type="spellStart"/>
-      <w:r>
-        <w:rPr>
-          <w:rFonts w:eastAsia="Times New Roman" w:cs="Arial"/>
-          <w:bCs/>
-          <w:sz w:val="18"/>
-          <w:szCs w:val="24"/>
-          <w:lang w:eastAsia="es-ES"/>
-        </w:rPr>
-        <w:t>hrs</w:t>
-      </w:r>
-      <w:proofErr w:type="spellEnd"/>
-      <w:r>
-        <w:rPr>
-          <w:rFonts w:eastAsia="Times New Roman" w:cs="Arial"/>
-          <w:bCs/>
-          <w:sz w:val="18"/>
-          <w:szCs w:val="24"/>
-          <w:lang w:eastAsia="es-ES"/>
-        </w:rPr>
-        <w:t xml:space="preserve">. semanales. El personal que desempeñe funciones en más de un establecimiento, sólo podrá incrementar la bonificación una sola vez y hasta por un </w:t>
+        <w:t xml:space="preserve">sirvió de base de cálculo de dicha bonificación, para jornadas de 44 hrs. semanales. El personal que desempeñe funciones en más de un establecimiento, sólo podrá incrementar la bonificación una sola vez y hasta por un </w:t>
       </w:r>
       <w:r>
         <w:rPr>
@@ -2855,29 +2341,7 @@
           <w:szCs w:val="24"/>
           <w:lang w:eastAsia="es-ES"/>
         </w:rPr>
-        <w:t xml:space="preserve"> 44 </w:t>
-      </w:r>
-      <w:proofErr w:type="spellStart"/>
-      <w:r>
-        <w:rPr>
-          <w:rFonts w:eastAsia="Times New Roman" w:cs="Arial"/>
-          <w:bCs/>
-          <w:sz w:val="18"/>
-          <w:szCs w:val="24"/>
-          <w:lang w:eastAsia="es-ES"/>
-        </w:rPr>
-        <w:t>hrs</w:t>
-      </w:r>
-      <w:proofErr w:type="spellEnd"/>
-      <w:r>
-        <w:rPr>
-          <w:rFonts w:eastAsia="Times New Roman" w:cs="Arial"/>
-          <w:bCs/>
-          <w:sz w:val="18"/>
-          <w:szCs w:val="24"/>
-          <w:lang w:eastAsia="es-ES"/>
-        </w:rPr>
-        <w:t xml:space="preserve">. Este incremento se pagará </w:t>
+        <w:t xml:space="preserve"> 44 hrs. Este incremento se pagará </w:t>
       </w:r>
       <w:r>
         <w:rPr>
@@ -3017,29 +2481,7 @@
           <w:szCs w:val="24"/>
           <w:lang w:eastAsia="es-ES"/>
         </w:rPr>
-        <w:t xml:space="preserve"> de renuncia voluntaria una antigüedad mínima de diez años continuos de servicio en establecimientos de salud públicos, municipales o corporaciones de salud municipal, tendrá derecho a recibir un bono adicional, de cargo fiscal, que ascenderá a los montos que se indican, siempre que se desempeñe en jornada de 44 </w:t>
-      </w:r>
-      <w:proofErr w:type="spellStart"/>
-      <w:r>
-        <w:rPr>
-          <w:rFonts w:eastAsia="Times New Roman" w:cs="Arial"/>
-          <w:bCs/>
-          <w:sz w:val="18"/>
-          <w:szCs w:val="24"/>
-          <w:lang w:eastAsia="es-ES"/>
-        </w:rPr>
-        <w:t>hrs</w:t>
-      </w:r>
-      <w:proofErr w:type="spellEnd"/>
-      <w:r>
-        <w:rPr>
-          <w:rFonts w:eastAsia="Times New Roman" w:cs="Arial"/>
-          <w:bCs/>
-          <w:sz w:val="18"/>
-          <w:szCs w:val="24"/>
-          <w:lang w:eastAsia="es-ES"/>
-        </w:rPr>
-        <w:t xml:space="preserve">. semanales o más. El personal que desempeñe funciones en más de un establecimiento sólo podrá acceder a un bono adicional, </w:t>
+        <w:t xml:space="preserve"> de renuncia voluntaria una antigüedad mínima de diez años continuos de servicio en establecimientos de salud públicos, municipales o corporaciones de salud municipal, tendrá derecho a recibir un bono adicional, de cargo fiscal, que ascenderá a los montos que se indican, siempre que se desempeñe en jornada de 44 hrs. semanales o más. El personal que desempeñe funciones en más de un establecimiento sólo podrá acceder a un bono adicional, </w:t>
       </w:r>
       <w:r>
         <w:rPr>
@@ -3236,47 +2678,7 @@
           <w:szCs w:val="24"/>
           <w:lang w:val="es-CL"/>
         </w:rPr>
-        <w:t xml:space="preserve">Lo anterior para jornadas de 44 </w:t>
-      </w:r>
-      <w:proofErr w:type="spellStart"/>
-      <w:r>
-        <w:rPr>
-          <w:rFonts w:cs="Arial"/>
-          <w:sz w:val="18"/>
-          <w:szCs w:val="24"/>
-          <w:lang w:val="es-CL"/>
-        </w:rPr>
-        <w:t>hrs</w:t>
-      </w:r>
-      <w:proofErr w:type="spellEnd"/>
-      <w:r>
-        <w:rPr>
-          <w:rFonts w:cs="Arial"/>
-          <w:sz w:val="18"/>
-          <w:szCs w:val="24"/>
-          <w:lang w:val="es-CL"/>
-        </w:rPr>
-        <w:t xml:space="preserve">. semanales. El personal que desempeñe funciones en más de un establecimiento sólo podrá acceder al bono complementario, una sola vez y hasta por un máximo de 44 </w:t>
-      </w:r>
-      <w:proofErr w:type="spellStart"/>
-      <w:r>
-        <w:rPr>
-          <w:rFonts w:cs="Arial"/>
-          <w:sz w:val="18"/>
-          <w:szCs w:val="24"/>
-          <w:lang w:val="es-CL"/>
-        </w:rPr>
-        <w:t>hrs</w:t>
-      </w:r>
-      <w:proofErr w:type="spellEnd"/>
-      <w:r>
-        <w:rPr>
-          <w:rFonts w:cs="Arial"/>
-          <w:sz w:val="18"/>
-          <w:szCs w:val="24"/>
-          <w:lang w:val="es-CL"/>
-        </w:rPr>
-        <w:t xml:space="preserve">. este bono tendrá las mismas características y se pagará </w:t>
+        <w:t xml:space="preserve">Lo anterior para jornadas de 44 hrs. semanales. El personal que desempeñe funciones en más de un establecimiento sólo podrá acceder al bono complementario, una sola vez y hasta por un máximo de 44 hrs. este bono tendrá las mismas características y se pagará </w:t>
       </w:r>
       <w:r>
         <w:rPr>
@@ -5674,31 +5076,7 @@
           <w:highlight w:val="yellow"/>
           <w:lang w:eastAsia="es-ES"/>
         </w:rPr>
-        <w:t>${</w:t>
-      </w:r>
-      <w:proofErr w:type="spellStart"/>
-      <w:r>
-        <w:rPr>
-          <w:rFonts w:eastAsia="Times New Roman" w:cs="Arial"/>
-          <w:bCs/>
-          <w:sz w:val="18"/>
-          <w:szCs w:val="24"/>
-          <w:highlight w:val="yellow"/>
-          <w:lang w:eastAsia="es-ES"/>
-        </w:rPr>
-        <w:t>directorDecreto</w:t>
-      </w:r>
-      <w:proofErr w:type="spellEnd"/>
-      <w:r>
-        <w:rPr>
-          <w:rFonts w:eastAsia="Times New Roman" w:cs="Arial"/>
-          <w:bCs/>
-          <w:sz w:val="18"/>
-          <w:szCs w:val="24"/>
-          <w:highlight w:val="yellow"/>
-          <w:lang w:eastAsia="es-ES"/>
-        </w:rPr>
-        <w:t>}</w:t>
+        <w:t>${directorDecreto}</w:t>
       </w:r>
       <w:r>
         <w:rPr>
@@ -5831,31 +5209,7 @@
           <w:highlight w:val="yellow"/>
           <w:lang w:eastAsia="es-ES"/>
         </w:rPr>
-        <w:t>${</w:t>
-      </w:r>
-      <w:proofErr w:type="spellStart"/>
-      <w:r>
-        <w:rPr>
-          <w:rFonts w:eastAsia="Times New Roman" w:cs="Arial"/>
-          <w:bCs/>
-          <w:sz w:val="18"/>
-          <w:szCs w:val="24"/>
-          <w:highlight w:val="yellow"/>
-          <w:lang w:eastAsia="es-ES"/>
-        </w:rPr>
-        <w:t>alcaldeDecreto</w:t>
-      </w:r>
-      <w:proofErr w:type="spellEnd"/>
-      <w:r>
-        <w:rPr>
-          <w:rFonts w:eastAsia="Times New Roman" w:cs="Arial"/>
-          <w:bCs/>
-          <w:sz w:val="18"/>
-          <w:szCs w:val="24"/>
-          <w:highlight w:val="yellow"/>
-          <w:lang w:eastAsia="es-ES"/>
-        </w:rPr>
-        <w:t>}</w:t>
+        <w:t>${alcaldeDecreto}</w:t>
       </w:r>
       <w:r>
         <w:rPr>
@@ -6193,31 +5547,7 @@
           <w:highlight w:val="yellow"/>
           <w:lang w:eastAsia="es-ES"/>
         </w:rPr>
-        <w:t>${</w:t>
-      </w:r>
-      <w:proofErr w:type="spellStart"/>
-      <w:r>
-        <w:rPr>
-          <w:rFonts w:eastAsia="Times New Roman" w:cs="Times New Roman"/>
-          <w:b/>
-          <w:sz w:val="18"/>
-          <w:szCs w:val="24"/>
-          <w:highlight w:val="yellow"/>
-          <w:lang w:eastAsia="es-ES"/>
-        </w:rPr>
-        <w:t>alcaldeApelativoFirma</w:t>
-      </w:r>
-      <w:proofErr w:type="spellEnd"/>
-      <w:r>
-        <w:rPr>
-          <w:rFonts w:eastAsia="Times New Roman" w:cs="Times New Roman"/>
-          <w:b/>
-          <w:sz w:val="18"/>
-          <w:szCs w:val="24"/>
-          <w:highlight w:val="yellow"/>
-          <w:lang w:eastAsia="es-ES"/>
-        </w:rPr>
-        <w:t>}</w:t>
+        <w:t>${alcaldeApelativoFirma}</w:t>
       </w:r>
     </w:p>
     <w:p>
@@ -6240,31 +5570,7 @@
           <w:highlight w:val="yellow"/>
           <w:lang w:eastAsia="es-ES"/>
         </w:rPr>
-        <w:t>${</w:t>
-      </w:r>
-      <w:proofErr w:type="spellStart"/>
-      <w:r>
-        <w:rPr>
-          <w:rFonts w:eastAsia="Times New Roman" w:cs="Arial"/>
-          <w:b/>
-          <w:sz w:val="18"/>
-          <w:szCs w:val="24"/>
-          <w:highlight w:val="yellow"/>
-          <w:lang w:eastAsia="es-ES"/>
-        </w:rPr>
-        <w:t>ilustreTitulo</w:t>
-      </w:r>
-      <w:proofErr w:type="spellEnd"/>
-      <w:r>
-        <w:rPr>
-          <w:rFonts w:eastAsia="Times New Roman" w:cs="Arial"/>
-          <w:b/>
-          <w:sz w:val="18"/>
-          <w:szCs w:val="24"/>
-          <w:highlight w:val="yellow"/>
-          <w:lang w:eastAsia="es-ES"/>
-        </w:rPr>
-        <w:t>} ${municipalidad}</w:t>
+        <w:t>${ilustreTitulo} ${municipalidad}</w:t>
       </w:r>
     </w:p>
     <w:sectPr>

</xml_diff>

<commit_message>
Convenios: resolucion convenio retiro voluntario agregado
</commit_message>
<xml_diff>
--- a/public/word-template/convenioretiro2022.docx
+++ b/public/word-template/convenioretiro2022.docx
@@ -152,7 +152,33 @@
           <w:highlight w:val="yellow"/>
           <w:lang w:eastAsia="es-ES"/>
         </w:rPr>
-        <w:t>${periodoConvenio}</w:t>
+        <w:t>${</w:t>
+      </w:r>
+      <w:proofErr w:type="spellStart"/>
+      <w:r>
+        <w:rPr>
+          <w:rFonts w:eastAsia="Times New Roman" w:cs="Times New Roman"/>
+          <w:b/>
+          <w:bCs/>
+          <w:sz w:val="18"/>
+          <w:szCs w:val="24"/>
+          <w:highlight w:val="yellow"/>
+          <w:lang w:eastAsia="es-ES"/>
+        </w:rPr>
+        <w:t>periodoConvenio</w:t>
+      </w:r>
+      <w:proofErr w:type="spellEnd"/>
+      <w:r>
+        <w:rPr>
+          <w:rFonts w:eastAsia="Times New Roman" w:cs="Times New Roman"/>
+          <w:b/>
+          <w:bCs/>
+          <w:sz w:val="18"/>
+          <w:szCs w:val="24"/>
+          <w:highlight w:val="yellow"/>
+          <w:lang w:eastAsia="es-ES"/>
+        </w:rPr>
+        <w:t>}</w:t>
       </w:r>
       <w:r>
         <w:rPr>
@@ -211,7 +237,33 @@
           <w:highlight w:val="yellow"/>
           <w:lang w:eastAsia="es-ES"/>
         </w:rPr>
-        <w:t>${ilustreTitulo}</w:t>
+        <w:t>${</w:t>
+      </w:r>
+      <w:proofErr w:type="spellStart"/>
+      <w:r>
+        <w:rPr>
+          <w:rFonts w:eastAsia="Times New Roman" w:cs="Times New Roman"/>
+          <w:b/>
+          <w:bCs/>
+          <w:sz w:val="18"/>
+          <w:szCs w:val="24"/>
+          <w:highlight w:val="yellow"/>
+          <w:lang w:eastAsia="es-ES"/>
+        </w:rPr>
+        <w:t>ilustreTitulo</w:t>
+      </w:r>
+      <w:proofErr w:type="spellEnd"/>
+      <w:r>
+        <w:rPr>
+          <w:rFonts w:eastAsia="Times New Roman" w:cs="Times New Roman"/>
+          <w:b/>
+          <w:bCs/>
+          <w:sz w:val="18"/>
+          <w:szCs w:val="24"/>
+          <w:highlight w:val="yellow"/>
+          <w:lang w:eastAsia="es-ES"/>
+        </w:rPr>
+        <w:t>}</w:t>
       </w:r>
       <w:r>
         <w:rPr>
@@ -289,7 +341,29 @@
           <w:highlight w:val="yellow"/>
           <w:lang w:eastAsia="es-ES"/>
         </w:rPr>
-        <w:t>${fechaConvenio}</w:t>
+        <w:t>${</w:t>
+      </w:r>
+      <w:proofErr w:type="spellStart"/>
+      <w:r>
+        <w:rPr>
+          <w:rFonts w:eastAsia="Times New Roman" w:cs="Arial"/>
+          <w:sz w:val="18"/>
+          <w:szCs w:val="24"/>
+          <w:highlight w:val="yellow"/>
+          <w:lang w:eastAsia="es-ES"/>
+        </w:rPr>
+        <w:t>fechaConvenio</w:t>
+      </w:r>
+      <w:proofErr w:type="spellEnd"/>
+      <w:r>
+        <w:rPr>
+          <w:rFonts w:eastAsia="Times New Roman" w:cs="Arial"/>
+          <w:sz w:val="18"/>
+          <w:szCs w:val="24"/>
+          <w:highlight w:val="yellow"/>
+          <w:lang w:eastAsia="es-ES"/>
+        </w:rPr>
+        <w:t>}</w:t>
       </w:r>
       <w:r>
         <w:rPr>
@@ -353,7 +427,27 @@
           <w:szCs w:val="24"/>
           <w:lang w:eastAsia="es-ES"/>
         </w:rPr>
-        <w:t xml:space="preserve">con domicilio en calle Aníbal Pinto Nº 815 de Iquique, representado por </w:t>
+        <w:t xml:space="preserve">con domicilio en calle Aníbal Pinto </w:t>
+      </w:r>
+      <w:proofErr w:type="spellStart"/>
+      <w:r>
+        <w:rPr>
+          <w:rFonts w:eastAsia="Times New Roman" w:cs="Arial"/>
+          <w:sz w:val="18"/>
+          <w:szCs w:val="24"/>
+          <w:lang w:eastAsia="es-ES"/>
+        </w:rPr>
+        <w:t>Nº</w:t>
+      </w:r>
+      <w:proofErr w:type="spellEnd"/>
+      <w:r>
+        <w:rPr>
+          <w:rFonts w:eastAsia="Times New Roman" w:cs="Arial"/>
+          <w:sz w:val="18"/>
+          <w:szCs w:val="24"/>
+          <w:lang w:eastAsia="es-ES"/>
+        </w:rPr>
+        <w:t xml:space="preserve"> 815 de Iquique, representado por </w:t>
       </w:r>
       <w:r>
         <w:rPr>
@@ -372,7 +466,29 @@
           <w:highlight w:val="yellow"/>
           <w:lang w:eastAsia="es-ES"/>
         </w:rPr>
-        <w:t>${directorApelativo}</w:t>
+        <w:t>${</w:t>
+      </w:r>
+      <w:proofErr w:type="spellStart"/>
+      <w:r>
+        <w:rPr>
+          <w:rFonts w:eastAsia="Times New Roman" w:cs="Arial"/>
+          <w:sz w:val="18"/>
+          <w:szCs w:val="24"/>
+          <w:highlight w:val="yellow"/>
+          <w:lang w:eastAsia="es-ES"/>
+        </w:rPr>
+        <w:t>directorApelativo</w:t>
+      </w:r>
+      <w:proofErr w:type="spellEnd"/>
+      <w:r>
+        <w:rPr>
+          <w:rFonts w:eastAsia="Times New Roman" w:cs="Arial"/>
+          <w:sz w:val="18"/>
+          <w:szCs w:val="24"/>
+          <w:highlight w:val="yellow"/>
+          <w:lang w:eastAsia="es-ES"/>
+        </w:rPr>
+        <w:t>}</w:t>
       </w:r>
       <w:r>
         <w:rPr>
@@ -404,7 +520,29 @@
           <w:highlight w:val="yellow"/>
           <w:lang w:eastAsia="es-ES"/>
         </w:rPr>
-        <w:t>, ${directorNationality}</w:t>
+        <w:t>, ${</w:t>
+      </w:r>
+      <w:proofErr w:type="spellStart"/>
+      <w:r>
+        <w:rPr>
+          <w:rFonts w:eastAsia="Times New Roman" w:cs="Arial"/>
+          <w:sz w:val="18"/>
+          <w:szCs w:val="24"/>
+          <w:highlight w:val="yellow"/>
+          <w:lang w:eastAsia="es-ES"/>
+        </w:rPr>
+        <w:t>directorNationality</w:t>
+      </w:r>
+      <w:proofErr w:type="spellEnd"/>
+      <w:r>
+        <w:rPr>
+          <w:rFonts w:eastAsia="Times New Roman" w:cs="Arial"/>
+          <w:sz w:val="18"/>
+          <w:szCs w:val="24"/>
+          <w:highlight w:val="yellow"/>
+          <w:lang w:eastAsia="es-ES"/>
+        </w:rPr>
+        <w:t>}</w:t>
       </w:r>
       <w:r>
         <w:rPr>
@@ -434,17 +572,61 @@
           <w:highlight w:val="yellow"/>
           <w:lang w:eastAsia="es-ES"/>
         </w:rPr>
-        <w:t xml:space="preserve">Identidad Nº </w:t>
-      </w:r>
-      <w:r>
-        <w:rPr>
-          <w:rFonts w:eastAsia="Times New Roman" w:cs="Arial"/>
-          <w:sz w:val="18"/>
-          <w:szCs w:val="24"/>
-          <w:highlight w:val="yellow"/>
-          <w:lang w:eastAsia="es-ES"/>
-        </w:rPr>
-        <w:t>${directorRut}</w:t>
+        <w:t xml:space="preserve">Identidad </w:t>
+      </w:r>
+      <w:proofErr w:type="spellStart"/>
+      <w:r>
+        <w:rPr>
+          <w:rFonts w:eastAsia="Times New Roman" w:cs="Arial"/>
+          <w:sz w:val="18"/>
+          <w:szCs w:val="24"/>
+          <w:highlight w:val="yellow"/>
+          <w:lang w:eastAsia="es-ES"/>
+        </w:rPr>
+        <w:t>Nº</w:t>
+      </w:r>
+      <w:proofErr w:type="spellEnd"/>
+      <w:r>
+        <w:rPr>
+          <w:rFonts w:eastAsia="Times New Roman" w:cs="Arial"/>
+          <w:sz w:val="18"/>
+          <w:szCs w:val="24"/>
+          <w:highlight w:val="yellow"/>
+          <w:lang w:eastAsia="es-ES"/>
+        </w:rPr>
+        <w:t xml:space="preserve"> </w:t>
+      </w:r>
+      <w:r>
+        <w:rPr>
+          <w:rFonts w:eastAsia="Times New Roman" w:cs="Arial"/>
+          <w:sz w:val="18"/>
+          <w:szCs w:val="24"/>
+          <w:highlight w:val="yellow"/>
+          <w:lang w:eastAsia="es-ES"/>
+        </w:rPr>
+        <w:t>${</w:t>
+      </w:r>
+      <w:proofErr w:type="spellStart"/>
+      <w:r>
+        <w:rPr>
+          <w:rFonts w:eastAsia="Times New Roman" w:cs="Arial"/>
+          <w:sz w:val="18"/>
+          <w:szCs w:val="24"/>
+          <w:highlight w:val="yellow"/>
+          <w:lang w:eastAsia="es-ES"/>
+        </w:rPr>
+        <w:t>directorRut</w:t>
+      </w:r>
+      <w:proofErr w:type="spellEnd"/>
+      <w:r>
+        <w:rPr>
+          <w:rFonts w:eastAsia="Times New Roman" w:cs="Arial"/>
+          <w:sz w:val="18"/>
+          <w:szCs w:val="24"/>
+          <w:highlight w:val="yellow"/>
+          <w:lang w:eastAsia="es-ES"/>
+        </w:rPr>
+        <w:t>}</w:t>
       </w:r>
       <w:r>
         <w:rPr>
@@ -511,13 +693,37 @@
           <w:highlight w:val="yellow"/>
           <w:lang w:eastAsia="es-ES"/>
         </w:rPr>
-        <w:t>${ilustreTitulo} ${municipalidad}</w:t>
-      </w:r>
+        <w:t>${</w:t>
+      </w:r>
+      <w:proofErr w:type="spellStart"/>
       <w:r>
         <w:rPr>
           <w:rFonts w:eastAsia="Times New Roman" w:cstheme="minorHAnsi"/>
+          <w:b/>
           <w:sz w:val="18"/>
           <w:szCs w:val="20"/>
+          <w:highlight w:val="yellow"/>
+          <w:lang w:eastAsia="es-ES"/>
+        </w:rPr>
+        <w:t>ilustreTitulo</w:t>
+      </w:r>
+      <w:proofErr w:type="spellEnd"/>
+      <w:r>
+        <w:rPr>
+          <w:rFonts w:eastAsia="Times New Roman" w:cstheme="minorHAnsi"/>
+          <w:b/>
+          <w:sz w:val="18"/>
+          <w:szCs w:val="20"/>
+          <w:highlight w:val="yellow"/>
+          <w:lang w:eastAsia="es-ES"/>
+        </w:rPr>
+        <w:t>} ${municipalidad}</w:t>
+      </w:r>
+      <w:r>
+        <w:rPr>
+          <w:rFonts w:eastAsia="Times New Roman" w:cstheme="minorHAnsi"/>
+          <w:sz w:val="18"/>
+          <w:szCs w:val="20"/>
           <w:lang w:eastAsia="es-ES"/>
         </w:rPr>
         <w:t xml:space="preserve">, persona jurídica de derecho público, RUT </w:t>
@@ -530,13 +736,35 @@
           <w:highlight w:val="yellow"/>
           <w:lang w:eastAsia="es-ES"/>
         </w:rPr>
-        <w:t>${comunaRut}</w:t>
-      </w:r>
+        <w:t>${</w:t>
+      </w:r>
+      <w:proofErr w:type="spellStart"/>
       <w:r>
         <w:rPr>
           <w:rFonts w:eastAsia="Times New Roman" w:cstheme="minorHAnsi"/>
           <w:sz w:val="18"/>
           <w:szCs w:val="20"/>
+          <w:highlight w:val="yellow"/>
+          <w:lang w:eastAsia="es-ES"/>
+        </w:rPr>
+        <w:t>comunaRut</w:t>
+      </w:r>
+      <w:proofErr w:type="spellEnd"/>
+      <w:r>
+        <w:rPr>
+          <w:rFonts w:eastAsia="Times New Roman" w:cstheme="minorHAnsi"/>
+          <w:sz w:val="18"/>
+          <w:szCs w:val="20"/>
+          <w:highlight w:val="yellow"/>
+          <w:lang w:eastAsia="es-ES"/>
+        </w:rPr>
+        <w:t>}</w:t>
+      </w:r>
+      <w:r>
+        <w:rPr>
+          <w:rFonts w:eastAsia="Times New Roman" w:cstheme="minorHAnsi"/>
+          <w:sz w:val="18"/>
+          <w:szCs w:val="20"/>
           <w:lang w:eastAsia="es-ES"/>
         </w:rPr>
         <w:t xml:space="preserve">, representada por su </w:t>
@@ -549,8 +777,9 @@
           <w:highlight w:val="yellow"/>
           <w:lang w:eastAsia="es-ES"/>
         </w:rPr>
-        <w:t>${alcaldeApelativo}</w:t>
-      </w:r>
+        <w:t>${</w:t>
+      </w:r>
+      <w:proofErr w:type="spellStart"/>
       <w:r>
         <w:rPr>
           <w:rFonts w:eastAsia="Times New Roman" w:cstheme="minorHAnsi"/>
@@ -559,6 +788,27 @@
           <w:highlight w:val="yellow"/>
           <w:lang w:eastAsia="es-ES"/>
         </w:rPr>
+        <w:t>alcaldeApelativo</w:t>
+      </w:r>
+      <w:proofErr w:type="spellEnd"/>
+      <w:r>
+        <w:rPr>
+          <w:rFonts w:eastAsia="Times New Roman" w:cstheme="minorHAnsi"/>
+          <w:sz w:val="18"/>
+          <w:szCs w:val="20"/>
+          <w:highlight w:val="yellow"/>
+          <w:lang w:eastAsia="es-ES"/>
+        </w:rPr>
+        <w:t>}</w:t>
+      </w:r>
+      <w:r>
+        <w:rPr>
+          <w:rFonts w:eastAsia="Times New Roman" w:cstheme="minorHAnsi"/>
+          <w:sz w:val="18"/>
+          <w:szCs w:val="20"/>
+          <w:highlight w:val="yellow"/>
+          <w:lang w:eastAsia="es-ES"/>
+        </w:rPr>
         <w:t xml:space="preserve"> </w:t>
       </w:r>
       <w:r>
@@ -593,6 +843,7 @@
         </w:rPr>
         <w:t xml:space="preserve">chileno, Cédula Nacional de Identidad </w:t>
       </w:r>
+      <w:proofErr w:type="spellStart"/>
       <w:r>
         <w:rPr>
           <w:rFonts w:eastAsia="Times New Roman" w:cstheme="minorHAnsi"/>
@@ -601,8 +852,9 @@
           <w:highlight w:val="yellow"/>
           <w:lang w:eastAsia="es-ES"/>
         </w:rPr>
-        <w:t xml:space="preserve">Nº </w:t>
-      </w:r>
+        <w:t>Nº</w:t>
+      </w:r>
+      <w:proofErr w:type="spellEnd"/>
       <w:r>
         <w:rPr>
           <w:rFonts w:eastAsia="Times New Roman" w:cstheme="minorHAnsi"/>
@@ -611,13 +863,45 @@
           <w:highlight w:val="yellow"/>
           <w:lang w:eastAsia="es-ES"/>
         </w:rPr>
-        <w:t>${alcaldeRut}</w:t>
+        <w:t xml:space="preserve"> </w:t>
       </w:r>
       <w:r>
         <w:rPr>
           <w:rFonts w:eastAsia="Times New Roman" w:cstheme="minorHAnsi"/>
           <w:sz w:val="18"/>
           <w:szCs w:val="20"/>
+          <w:highlight w:val="yellow"/>
+          <w:lang w:eastAsia="es-ES"/>
+        </w:rPr>
+        <w:t>${</w:t>
+      </w:r>
+      <w:proofErr w:type="spellStart"/>
+      <w:r>
+        <w:rPr>
+          <w:rFonts w:eastAsia="Times New Roman" w:cstheme="minorHAnsi"/>
+          <w:sz w:val="18"/>
+          <w:szCs w:val="20"/>
+          <w:highlight w:val="yellow"/>
+          <w:lang w:eastAsia="es-ES"/>
+        </w:rPr>
+        <w:t>alcaldeRut</w:t>
+      </w:r>
+      <w:proofErr w:type="spellEnd"/>
+      <w:r>
+        <w:rPr>
+          <w:rFonts w:eastAsia="Times New Roman" w:cstheme="minorHAnsi"/>
+          <w:sz w:val="18"/>
+          <w:szCs w:val="20"/>
+          <w:highlight w:val="yellow"/>
+          <w:lang w:eastAsia="es-ES"/>
+        </w:rPr>
+        <w:t>}</w:t>
+      </w:r>
+      <w:r>
+        <w:rPr>
+          <w:rFonts w:eastAsia="Times New Roman" w:cstheme="minorHAnsi"/>
+          <w:sz w:val="18"/>
+          <w:szCs w:val="20"/>
           <w:lang w:eastAsia="es-ES"/>
         </w:rPr>
         <w:t xml:space="preserve"> ambos domiciliados en </w:t>
@@ -630,7 +914,29 @@
           <w:highlight w:val="yellow"/>
           <w:lang w:eastAsia="es-ES"/>
         </w:rPr>
-        <w:t>${municipalidadDirec} de la comuna de ${comuna}</w:t>
+        <w:t>${</w:t>
+      </w:r>
+      <w:proofErr w:type="spellStart"/>
+      <w:r>
+        <w:rPr>
+          <w:rFonts w:eastAsia="Times New Roman" w:cstheme="minorHAnsi"/>
+          <w:sz w:val="18"/>
+          <w:szCs w:val="20"/>
+          <w:highlight w:val="yellow"/>
+          <w:lang w:eastAsia="es-ES"/>
+        </w:rPr>
+        <w:t>municipalidadDirec</w:t>
+      </w:r>
+      <w:proofErr w:type="spellEnd"/>
+      <w:r>
+        <w:rPr>
+          <w:rFonts w:eastAsia="Times New Roman" w:cstheme="minorHAnsi"/>
+          <w:sz w:val="18"/>
+          <w:szCs w:val="20"/>
+          <w:highlight w:val="yellow"/>
+          <w:lang w:eastAsia="es-ES"/>
+        </w:rPr>
+        <w:t>} de la comuna de ${comuna}</w:t>
       </w:r>
       <w:r>
         <w:rPr>
@@ -742,7 +1048,27 @@
           <w:szCs w:val="24"/>
           <w:lang w:eastAsia="es-ES"/>
         </w:rPr>
-        <w:t xml:space="preserve">conforme a lo establecido en el decreto con fuerza ley N° 1-3063, de 1980, del Ministerio de Interior y sus normas complementarias; a lo acordado en los convenios celebrados en virtud de dichas normas entre el </w:t>
+        <w:t xml:space="preserve">conforme a lo establecido en el decreto con fuerza ley </w:t>
+      </w:r>
+      <w:proofErr w:type="spellStart"/>
+      <w:r>
+        <w:rPr>
+          <w:rFonts w:eastAsia="Times New Roman" w:cs="Arial"/>
+          <w:sz w:val="18"/>
+          <w:szCs w:val="24"/>
+          <w:lang w:eastAsia="es-ES"/>
+        </w:rPr>
+        <w:t>N°</w:t>
+      </w:r>
+      <w:proofErr w:type="spellEnd"/>
+      <w:r>
+        <w:rPr>
+          <w:rFonts w:eastAsia="Times New Roman" w:cs="Arial"/>
+          <w:sz w:val="18"/>
+          <w:szCs w:val="24"/>
+          <w:lang w:eastAsia="es-ES"/>
+        </w:rPr>
+        <w:t xml:space="preserve"> 1-3063, de 1980, del Ministerio de Interior y sus normas complementarias; a lo acordado en los convenios celebrados en virtud de dichas normas entre el </w:t>
       </w:r>
       <w:r>
         <w:rPr>
@@ -807,7 +1133,27 @@
           <w:szCs w:val="24"/>
           <w:lang w:eastAsia="es-ES"/>
         </w:rPr>
-        <w:t xml:space="preserve"> en artículo 49º de la ley Nº 19.378</w:t>
+        <w:t xml:space="preserve"> en artículo 49º de la ley </w:t>
+      </w:r>
+      <w:proofErr w:type="spellStart"/>
+      <w:r>
+        <w:rPr>
+          <w:rFonts w:eastAsia="Times New Roman" w:cs="Arial"/>
+          <w:sz w:val="18"/>
+          <w:szCs w:val="24"/>
+          <w:lang w:eastAsia="es-ES"/>
+        </w:rPr>
+        <w:t>Nº</w:t>
+      </w:r>
+      <w:proofErr w:type="spellEnd"/>
+      <w:r>
+        <w:rPr>
+          <w:rFonts w:eastAsia="Times New Roman" w:cs="Arial"/>
+          <w:sz w:val="18"/>
+          <w:szCs w:val="24"/>
+          <w:lang w:eastAsia="es-ES"/>
+        </w:rPr>
+        <w:t xml:space="preserve"> 19.378</w:t>
       </w:r>
       <w:r>
         <w:rPr>
@@ -986,7 +1332,29 @@
           <w:szCs w:val="24"/>
           <w:lang w:eastAsia="ar-SA"/>
         </w:rPr>
-        <w:t xml:space="preserve">Se deja constancia que el Estatuto de Atención Primaria de salud Municipal, aprobado por la Ley Nº19.378, en su artículo Nº56 establece que el aporte estatal mensual podrá incrementarse “En el caso que la Norma Técnica, planes y programas que se impartan con posterioridad a la entrada en vigencia de esta Ley, impliquen un mayor gasto para la </w:t>
+        <w:t xml:space="preserve">Se deja constancia que el Estatuto de Atención Primaria de salud Municipal, aprobado por la Ley Nº19.378, en su artículo Nº56 establece que el aporte estatal mensual podrá incrementarse “En el caso que la Norma Técnica, planes y programas que se impartan con posterioridad a la </w:t>
+      </w:r>
+      <w:proofErr w:type="gramStart"/>
+      <w:r>
+        <w:rPr>
+          <w:rFonts w:eastAsia="Times New Roman" w:cs="Arial"/>
+          <w:bCs/>
+          <w:sz w:val="18"/>
+          <w:szCs w:val="24"/>
+          <w:lang w:eastAsia="ar-SA"/>
+        </w:rPr>
+        <w:t>entrada en vigencia</w:t>
+      </w:r>
+      <w:proofErr w:type="gramEnd"/>
+      <w:r>
+        <w:rPr>
+          <w:rFonts w:eastAsia="Times New Roman" w:cs="Arial"/>
+          <w:bCs/>
+          <w:sz w:val="18"/>
+          <w:szCs w:val="24"/>
+          <w:lang w:eastAsia="ar-SA"/>
+        </w:rPr>
+        <w:t xml:space="preserve"> de esta Ley, impliquen un mayor gasto para la </w:t>
       </w:r>
       <w:r>
         <w:rPr>
@@ -1546,8 +1914,21 @@
           <w:highlight w:val="yellow"/>
           <w:lang w:eastAsia="es-ES"/>
         </w:rPr>
-        <w:t xml:space="preserve"> según Resolución Exenta Nº</w:t>
-      </w:r>
+        <w:t xml:space="preserve"> según Resolución Exenta </w:t>
+      </w:r>
+      <w:proofErr w:type="spellStart"/>
+      <w:r>
+        <w:rPr>
+          <w:rFonts w:eastAsia="Times New Roman" w:cs="Arial"/>
+          <w:bCs/>
+          <w:sz w:val="18"/>
+          <w:szCs w:val="24"/>
+          <w:highlight w:val="yellow"/>
+          <w:lang w:eastAsia="es-ES"/>
+        </w:rPr>
+        <w:t>Nº</w:t>
+      </w:r>
+      <w:proofErr w:type="spellEnd"/>
       <w:r>
         <w:rPr>
           <w:rFonts w:eastAsia="Times New Roman" w:cs="Arial"/>
@@ -1568,7 +1949,31 @@
           <w:highlight w:val="yellow"/>
           <w:lang w:eastAsia="es-ES"/>
         </w:rPr>
-        <w:t>${numResolucion}</w:t>
+        <w:t>${</w:t>
+      </w:r>
+      <w:proofErr w:type="spellStart"/>
+      <w:r>
+        <w:rPr>
+          <w:rFonts w:eastAsia="Times New Roman" w:cs="Arial"/>
+          <w:bCs/>
+          <w:sz w:val="18"/>
+          <w:szCs w:val="24"/>
+          <w:highlight w:val="yellow"/>
+          <w:lang w:eastAsia="es-ES"/>
+        </w:rPr>
+        <w:t>numResolucion</w:t>
+      </w:r>
+      <w:proofErr w:type="spellEnd"/>
+      <w:r>
+        <w:rPr>
+          <w:rFonts w:eastAsia="Times New Roman" w:cs="Arial"/>
+          <w:bCs/>
+          <w:sz w:val="18"/>
+          <w:szCs w:val="24"/>
+          <w:highlight w:val="yellow"/>
+          <w:lang w:eastAsia="es-ES"/>
+        </w:rPr>
+        <w:t>}</w:t>
       </w:r>
       <w:r>
         <w:rPr>
@@ -1590,7 +1995,31 @@
           <w:highlight w:val="yellow"/>
           <w:lang w:eastAsia="es-ES"/>
         </w:rPr>
-        <w:t>${fechaResolucion}</w:t>
+        <w:t>${</w:t>
+      </w:r>
+      <w:proofErr w:type="spellStart"/>
+      <w:r>
+        <w:rPr>
+          <w:rFonts w:eastAsia="Times New Roman" w:cs="Arial"/>
+          <w:bCs/>
+          <w:sz w:val="18"/>
+          <w:szCs w:val="24"/>
+          <w:highlight w:val="yellow"/>
+          <w:lang w:eastAsia="es-ES"/>
+        </w:rPr>
+        <w:t>fechaResolucion</w:t>
+      </w:r>
+      <w:proofErr w:type="spellEnd"/>
+      <w:r>
+        <w:rPr>
+          <w:rFonts w:eastAsia="Times New Roman" w:cs="Arial"/>
+          <w:bCs/>
+          <w:sz w:val="18"/>
+          <w:szCs w:val="24"/>
+          <w:highlight w:val="yellow"/>
+          <w:lang w:eastAsia="es-ES"/>
+        </w:rPr>
+        <w:t>}</w:t>
       </w:r>
       <w:r>
         <w:rPr>
@@ -1734,7 +2163,27 @@
           <w:szCs w:val="24"/>
           <w:lang w:eastAsia="es-ES"/>
         </w:rPr>
-        <w:t>, de acuerdo a las siguientes definiciones:</w:t>
+        <w:t xml:space="preserve">, </w:t>
+      </w:r>
+      <w:proofErr w:type="gramStart"/>
+      <w:r>
+        <w:rPr>
+          <w:rFonts w:eastAsia="Times New Roman" w:cs="Arial"/>
+          <w:sz w:val="18"/>
+          <w:szCs w:val="24"/>
+          <w:lang w:eastAsia="es-ES"/>
+        </w:rPr>
+        <w:t>de acuerdo a</w:t>
+      </w:r>
+      <w:proofErr w:type="gramEnd"/>
+      <w:r>
+        <w:rPr>
+          <w:rFonts w:eastAsia="Times New Roman" w:cs="Arial"/>
+          <w:sz w:val="18"/>
+          <w:szCs w:val="24"/>
+          <w:lang w:eastAsia="es-ES"/>
+        </w:rPr>
+        <w:t xml:space="preserve"> las siguientes definiciones:</w:t>
       </w:r>
     </w:p>
     <w:p>
@@ -1839,16 +2288,36 @@
           <w:szCs w:val="24"/>
           <w:lang w:val="es-CL"/>
         </w:rPr>
-        <w:t xml:space="preserve">El Ministerio de Salud, de acuerdo a los recursos susceptibles de destinar para efecto del adelanto del aporte estatal, asignó la suma </w:t>
-      </w:r>
+        <w:t xml:space="preserve">El Ministerio de Salud, </w:t>
+      </w:r>
+      <w:proofErr w:type="gramStart"/>
       <w:r>
         <w:rPr>
           <w:rFonts w:cs="Arial"/>
           <w:sz w:val="18"/>
           <w:szCs w:val="24"/>
-          <w:highlight w:val="yellow"/>
           <w:lang w:val="es-CL"/>
         </w:rPr>
+        <w:t>de acuerdo a</w:t>
+      </w:r>
+      <w:proofErr w:type="gramEnd"/>
+      <w:r>
+        <w:rPr>
+          <w:rFonts w:cs="Arial"/>
+          <w:sz w:val="18"/>
+          <w:szCs w:val="24"/>
+          <w:lang w:val="es-CL"/>
+        </w:rPr>
+        <w:t xml:space="preserve"> los recursos susceptibles de destinar para efecto del adelanto del aporte estatal, asignó la suma </w:t>
+      </w:r>
+      <w:r>
+        <w:rPr>
+          <w:rFonts w:cs="Arial"/>
+          <w:sz w:val="18"/>
+          <w:szCs w:val="24"/>
+          <w:highlight w:val="yellow"/>
+          <w:lang w:val="es-CL"/>
+        </w:rPr>
         <w:t xml:space="preserve">de </w:t>
       </w:r>
       <w:r>
@@ -1860,7 +2329,55 @@
           <w:highlight w:val="yellow"/>
           <w:lang w:val="es-CL"/>
         </w:rPr>
-        <w:t>$${totalConvenio} (${totalConvenioLetras})</w:t>
+        <w:t>$${</w:t>
+      </w:r>
+      <w:proofErr w:type="spellStart"/>
+      <w:r>
+        <w:rPr>
+          <w:rFonts w:cs="Arial"/>
+          <w:b/>
+          <w:sz w:val="18"/>
+          <w:szCs w:val="24"/>
+          <w:highlight w:val="yellow"/>
+          <w:lang w:val="es-CL"/>
+        </w:rPr>
+        <w:t>totalConvenio</w:t>
+      </w:r>
+      <w:proofErr w:type="spellEnd"/>
+      <w:r>
+        <w:rPr>
+          <w:rFonts w:cs="Arial"/>
+          <w:b/>
+          <w:sz w:val="18"/>
+          <w:szCs w:val="24"/>
+          <w:highlight w:val="yellow"/>
+          <w:lang w:val="es-CL"/>
+        </w:rPr>
+        <w:t>} (${</w:t>
+      </w:r>
+      <w:proofErr w:type="spellStart"/>
+      <w:r>
+        <w:rPr>
+          <w:rFonts w:cs="Arial"/>
+          <w:b/>
+          <w:sz w:val="18"/>
+          <w:szCs w:val="24"/>
+          <w:highlight w:val="yellow"/>
+          <w:lang w:val="es-CL"/>
+        </w:rPr>
+        <w:t>totalConvenioLetras</w:t>
+      </w:r>
+      <w:proofErr w:type="spellEnd"/>
+      <w:r>
+        <w:rPr>
+          <w:rFonts w:cs="Arial"/>
+          <w:b/>
+          <w:sz w:val="18"/>
+          <w:szCs w:val="24"/>
+          <w:highlight w:val="yellow"/>
+          <w:lang w:val="es-CL"/>
+        </w:rPr>
+        <w:t>})</w:t>
       </w:r>
       <w:r>
         <w:rPr>
@@ -1947,19 +2464,40 @@
           <w:szCs w:val="24"/>
           <w:highlight w:val="yellow"/>
         </w:rPr>
-        <w:t xml:space="preserve"> La suma señalada como adelanto del aporte estatal en razón de </w:t>
-      </w:r>
+        <w:t xml:space="preserve"> La suma señalada como adelanto del aporte estatal </w:t>
+      </w:r>
+      <w:proofErr w:type="gramStart"/>
       <w:r>
         <w:rPr>
           <w:rFonts w:cs="Arial"/>
+          <w:sz w:val="18"/>
+          <w:szCs w:val="24"/>
+          <w:highlight w:val="yellow"/>
+        </w:rPr>
+        <w:t>en razón de</w:t>
+      </w:r>
+      <w:proofErr w:type="gramEnd"/>
+      <w:r>
+        <w:rPr>
+          <w:rFonts w:cs="Arial"/>
+          <w:sz w:val="18"/>
+          <w:szCs w:val="24"/>
+          <w:highlight w:val="yellow"/>
+        </w:rPr>
+        <w:t xml:space="preserve"> </w:t>
+      </w:r>
+      <w:r>
+        <w:rPr>
+          <w:rFonts w:cs="Arial"/>
           <w:b/>
           <w:sz w:val="18"/>
           <w:szCs w:val="24"/>
           <w:highlight w:val="yellow"/>
           <w:lang w:val="es-CL"/>
         </w:rPr>
-        <w:t>$${totalConvenio}</w:t>
-      </w:r>
+        <w:t>$${</w:t>
+      </w:r>
+      <w:proofErr w:type="spellStart"/>
       <w:r>
         <w:rPr>
           <w:rFonts w:cs="Arial"/>
@@ -1969,6 +2507,29 @@
           <w:highlight w:val="yellow"/>
           <w:lang w:val="es-CL"/>
         </w:rPr>
+        <w:t>totalConvenio</w:t>
+      </w:r>
+      <w:proofErr w:type="spellEnd"/>
+      <w:r>
+        <w:rPr>
+          <w:rFonts w:cs="Arial"/>
+          <w:b/>
+          <w:sz w:val="18"/>
+          <w:szCs w:val="24"/>
+          <w:highlight w:val="yellow"/>
+          <w:lang w:val="es-CL"/>
+        </w:rPr>
+        <w:t>}</w:t>
+      </w:r>
+      <w:r>
+        <w:rPr>
+          <w:rFonts w:cs="Arial"/>
+          <w:b/>
+          <w:sz w:val="18"/>
+          <w:szCs w:val="24"/>
+          <w:highlight w:val="yellow"/>
+          <w:lang w:val="es-CL"/>
+        </w:rPr>
         <w:t xml:space="preserve"> </w:t>
       </w:r>
       <w:r>
@@ -1980,11 +2541,35 @@
           <w:highlight w:val="yellow"/>
           <w:lang w:val="es-CL"/>
         </w:rPr>
-        <w:t>(${totalConvenioLetras})</w:t>
-      </w:r>
+        <w:t>(${</w:t>
+      </w:r>
+      <w:proofErr w:type="spellStart"/>
       <w:r>
         <w:rPr>
           <w:rFonts w:cs="Arial"/>
+          <w:b/>
+          <w:sz w:val="18"/>
+          <w:szCs w:val="24"/>
+          <w:highlight w:val="yellow"/>
+          <w:lang w:val="es-CL"/>
+        </w:rPr>
+        <w:t>totalConvenioLetras</w:t>
+      </w:r>
+      <w:proofErr w:type="spellEnd"/>
+      <w:r>
+        <w:rPr>
+          <w:rFonts w:cs="Arial"/>
+          <w:b/>
+          <w:sz w:val="18"/>
+          <w:szCs w:val="24"/>
+          <w:highlight w:val="yellow"/>
+          <w:lang w:val="es-CL"/>
+        </w:rPr>
+        <w:t>})</w:t>
+      </w:r>
+      <w:r>
+        <w:rPr>
+          <w:rFonts w:cs="Arial"/>
           <w:bCs/>
           <w:sz w:val="18"/>
           <w:szCs w:val="24"/>
@@ -2027,8 +2612,9 @@
           <w:szCs w:val="24"/>
           <w:highlight w:val="yellow"/>
         </w:rPr>
-        <w:t>${totalQuotas}</w:t>
-      </w:r>
+        <w:t>${</w:t>
+      </w:r>
+      <w:proofErr w:type="spellStart"/>
       <w:r>
         <w:rPr>
           <w:rFonts w:cs="Arial"/>
@@ -2036,6 +2622,25 @@
           <w:szCs w:val="24"/>
           <w:highlight w:val="yellow"/>
         </w:rPr>
+        <w:t>totalQuotas</w:t>
+      </w:r>
+      <w:proofErr w:type="spellEnd"/>
+      <w:r>
+        <w:rPr>
+          <w:rFonts w:cs="Arial"/>
+          <w:sz w:val="18"/>
+          <w:szCs w:val="24"/>
+          <w:highlight w:val="yellow"/>
+        </w:rPr>
+        <w:t>}</w:t>
+      </w:r>
+      <w:r>
+        <w:rPr>
+          <w:rFonts w:cs="Arial"/>
+          <w:sz w:val="18"/>
+          <w:szCs w:val="24"/>
+          <w:highlight w:val="yellow"/>
+        </w:rPr>
         <w:t xml:space="preserve"> </w:t>
       </w:r>
       <w:r>
@@ -2073,11 +2678,33 @@
           <w:szCs w:val="24"/>
           <w:highlight w:val="yellow"/>
         </w:rPr>
-        <w:t>${totalQuotasText}</w:t>
-      </w:r>
+        <w:t>${</w:t>
+      </w:r>
+      <w:proofErr w:type="spellStart"/>
       <w:r>
         <w:rPr>
           <w:rFonts w:cs="Arial"/>
+          <w:b/>
+          <w:sz w:val="18"/>
+          <w:szCs w:val="24"/>
+          <w:highlight w:val="yellow"/>
+        </w:rPr>
+        <w:t>totalQuotasText</w:t>
+      </w:r>
+      <w:proofErr w:type="spellEnd"/>
+      <w:r>
+        <w:rPr>
+          <w:rFonts w:cs="Arial"/>
+          <w:b/>
+          <w:sz w:val="18"/>
+          <w:szCs w:val="24"/>
+          <w:highlight w:val="yellow"/>
+        </w:rPr>
+        <w:t>}</w:t>
+      </w:r>
+      <w:r>
+        <w:rPr>
+          <w:rFonts w:cs="Arial"/>
           <w:sz w:val="18"/>
           <w:szCs w:val="24"/>
           <w:highlight w:val="yellow"/>
@@ -2109,7 +2736,27 @@
           <w:szCs w:val="24"/>
           <w:highlight w:val="yellow"/>
         </w:rPr>
-        <w:t>${totalQuotas}</w:t>
+        <w:t>${</w:t>
+      </w:r>
+      <w:proofErr w:type="spellStart"/>
+      <w:r>
+        <w:rPr>
+          <w:rFonts w:cs="Arial"/>
+          <w:sz w:val="18"/>
+          <w:szCs w:val="24"/>
+          <w:highlight w:val="yellow"/>
+        </w:rPr>
+        <w:t>totalQuotas</w:t>
+      </w:r>
+      <w:proofErr w:type="spellEnd"/>
+      <w:r>
+        <w:rPr>
+          <w:rFonts w:cs="Arial"/>
+          <w:sz w:val="18"/>
+          <w:szCs w:val="24"/>
+          <w:highlight w:val="yellow"/>
+        </w:rPr>
+        <w:t>}</w:t>
       </w:r>
       <w:r>
         <w:rPr>
@@ -2321,7 +2968,51 @@
           <w:lang w:eastAsia="es-ES"/>
         </w:rPr>
         <w:lastRenderedPageBreak/>
-        <w:t xml:space="preserve">sirvió de base de cálculo de dicha bonificación, para jornadas de 44 hrs. semanales. El personal que desempeñe funciones en más de un establecimiento, sólo podrá incrementar la bonificación una sola vez y hasta por un </w:t>
+        <w:t xml:space="preserve">sirvió de base de cálculo de dicha bonificación, para jornadas de 44 </w:t>
+      </w:r>
+      <w:proofErr w:type="spellStart"/>
+      <w:r>
+        <w:rPr>
+          <w:rFonts w:eastAsia="Times New Roman" w:cs="Arial"/>
+          <w:bCs/>
+          <w:sz w:val="18"/>
+          <w:szCs w:val="24"/>
+          <w:lang w:eastAsia="es-ES"/>
+        </w:rPr>
+        <w:t>hrs</w:t>
+      </w:r>
+      <w:proofErr w:type="spellEnd"/>
+      <w:r>
+        <w:rPr>
+          <w:rFonts w:eastAsia="Times New Roman" w:cs="Arial"/>
+          <w:bCs/>
+          <w:sz w:val="18"/>
+          <w:szCs w:val="24"/>
+          <w:lang w:eastAsia="es-ES"/>
+        </w:rPr>
+        <w:t xml:space="preserve">. semanales. El personal que desempeñe funciones en más de un </w:t>
+      </w:r>
+      <w:proofErr w:type="gramStart"/>
+      <w:r>
+        <w:rPr>
+          <w:rFonts w:eastAsia="Times New Roman" w:cs="Arial"/>
+          <w:bCs/>
+          <w:sz w:val="18"/>
+          <w:szCs w:val="24"/>
+          <w:lang w:eastAsia="es-ES"/>
+        </w:rPr>
+        <w:t>establecimiento,</w:t>
+      </w:r>
+      <w:proofErr w:type="gramEnd"/>
+      <w:r>
+        <w:rPr>
+          <w:rFonts w:eastAsia="Times New Roman" w:cs="Arial"/>
+          <w:bCs/>
+          <w:sz w:val="18"/>
+          <w:szCs w:val="24"/>
+          <w:lang w:eastAsia="es-ES"/>
+        </w:rPr>
+        <w:t xml:space="preserve"> sólo podrá incrementar la bonificación una sola vez y hasta por un </w:t>
       </w:r>
       <w:r>
         <w:rPr>
@@ -2341,7 +3032,29 @@
           <w:szCs w:val="24"/>
           <w:lang w:eastAsia="es-ES"/>
         </w:rPr>
-        <w:t xml:space="preserve"> 44 hrs. Este incremento se pagará </w:t>
+        <w:t xml:space="preserve"> 44 </w:t>
+      </w:r>
+      <w:proofErr w:type="spellStart"/>
+      <w:r>
+        <w:rPr>
+          <w:rFonts w:eastAsia="Times New Roman" w:cs="Arial"/>
+          <w:bCs/>
+          <w:sz w:val="18"/>
+          <w:szCs w:val="24"/>
+          <w:lang w:eastAsia="es-ES"/>
+        </w:rPr>
+        <w:t>hrs</w:t>
+      </w:r>
+      <w:proofErr w:type="spellEnd"/>
+      <w:r>
+        <w:rPr>
+          <w:rFonts w:eastAsia="Times New Roman" w:cs="Arial"/>
+          <w:bCs/>
+          <w:sz w:val="18"/>
+          <w:szCs w:val="24"/>
+          <w:lang w:eastAsia="es-ES"/>
+        </w:rPr>
+        <w:t xml:space="preserve">. Este incremento se pagará </w:t>
       </w:r>
       <w:r>
         <w:rPr>
@@ -2481,7 +3194,29 @@
           <w:szCs w:val="24"/>
           <w:lang w:eastAsia="es-ES"/>
         </w:rPr>
-        <w:t xml:space="preserve"> de renuncia voluntaria una antigüedad mínima de diez años continuos de servicio en establecimientos de salud públicos, municipales o corporaciones de salud municipal, tendrá derecho a recibir un bono adicional, de cargo fiscal, que ascenderá a los montos que se indican, siempre que se desempeñe en jornada de 44 hrs. semanales o más. El personal que desempeñe funciones en más de un establecimiento sólo podrá acceder a un bono adicional, </w:t>
+        <w:t xml:space="preserve"> de renuncia voluntaria una antigüedad mínima de diez años continuos de servicio en establecimientos de salud públicos, municipales o corporaciones de salud municipal, tendrá derecho a recibir un bono adicional, de cargo fiscal, que ascenderá a los montos que se indican, siempre que se desempeñe en jornada de 44 </w:t>
+      </w:r>
+      <w:proofErr w:type="spellStart"/>
+      <w:r>
+        <w:rPr>
+          <w:rFonts w:eastAsia="Times New Roman" w:cs="Arial"/>
+          <w:bCs/>
+          <w:sz w:val="18"/>
+          <w:szCs w:val="24"/>
+          <w:lang w:eastAsia="es-ES"/>
+        </w:rPr>
+        <w:t>hrs</w:t>
+      </w:r>
+      <w:proofErr w:type="spellEnd"/>
+      <w:r>
+        <w:rPr>
+          <w:rFonts w:eastAsia="Times New Roman" w:cs="Arial"/>
+          <w:bCs/>
+          <w:sz w:val="18"/>
+          <w:szCs w:val="24"/>
+          <w:lang w:eastAsia="es-ES"/>
+        </w:rPr>
+        <w:t xml:space="preserve">. semanales o más. El personal que desempeñe funciones en más de un establecimiento sólo podrá acceder a un bono adicional, </w:t>
       </w:r>
       <w:r>
         <w:rPr>
@@ -2501,7 +3236,29 @@
           <w:szCs w:val="24"/>
           <w:lang w:eastAsia="es-ES"/>
         </w:rPr>
-        <w:t xml:space="preserve"> de acuerdo al parámetro estableciendo en relación a la remuneración bruta total mensual.</w:t>
+        <w:t xml:space="preserve"> </w:t>
+      </w:r>
+      <w:proofErr w:type="gramStart"/>
+      <w:r>
+        <w:rPr>
+          <w:rFonts w:eastAsia="Times New Roman" w:cs="Arial"/>
+          <w:bCs/>
+          <w:sz w:val="18"/>
+          <w:szCs w:val="24"/>
+          <w:lang w:eastAsia="es-ES"/>
+        </w:rPr>
+        <w:t>de acuerdo al</w:t>
+      </w:r>
+      <w:proofErr w:type="gramEnd"/>
+      <w:r>
+        <w:rPr>
+          <w:rFonts w:eastAsia="Times New Roman" w:cs="Arial"/>
+          <w:bCs/>
+          <w:sz w:val="18"/>
+          <w:szCs w:val="24"/>
+          <w:lang w:eastAsia="es-ES"/>
+        </w:rPr>
+        <w:t xml:space="preserve"> parámetro estableciendo en relación a la remuneración bruta total mensual.</w:t>
       </w:r>
       <w:r>
         <w:rPr>
@@ -2651,8 +3408,9 @@
           <w:szCs w:val="24"/>
           <w:lang w:val="es-CL"/>
         </w:rPr>
-        <w:t xml:space="preserve"> incremento establecido en la cláusula quinta, en relación al artículo 7º de la Ley, tendrá derecho a un bono complementario, de cargo fiscal, si </w:t>
-      </w:r>
+        <w:t xml:space="preserve"> incremento establecido en la cláusula quinta, </w:t>
+      </w:r>
+      <w:proofErr w:type="gramStart"/>
       <w:r>
         <w:rPr>
           <w:rFonts w:cs="Arial"/>
@@ -2660,6 +3418,25 @@
           <w:szCs w:val="24"/>
           <w:lang w:val="es-CL"/>
         </w:rPr>
+        <w:t>en relación al</w:t>
+      </w:r>
+      <w:proofErr w:type="gramEnd"/>
+      <w:r>
+        <w:rPr>
+          <w:rFonts w:cs="Arial"/>
+          <w:sz w:val="18"/>
+          <w:szCs w:val="24"/>
+          <w:lang w:val="es-CL"/>
+        </w:rPr>
+        <w:t xml:space="preserve"> artículo 7º de la Ley, tendrá derecho a un bono complementario, de cargo fiscal, si </w:t>
+      </w:r>
+      <w:r>
+        <w:rPr>
+          <w:rFonts w:cs="Arial"/>
+          <w:sz w:val="18"/>
+          <w:szCs w:val="24"/>
+          <w:lang w:val="es-CL"/>
+        </w:rPr>
         <w:t>la</w:t>
       </w:r>
       <w:r>
@@ -2678,7 +3455,47 @@
           <w:szCs w:val="24"/>
           <w:lang w:val="es-CL"/>
         </w:rPr>
-        <w:t xml:space="preserve">Lo anterior para jornadas de 44 hrs. semanales. El personal que desempeñe funciones en más de un establecimiento sólo podrá acceder al bono complementario, una sola vez y hasta por un máximo de 44 hrs. este bono tendrá las mismas características y se pagará </w:t>
+        <w:t xml:space="preserve">Lo anterior para jornadas de 44 </w:t>
+      </w:r>
+      <w:proofErr w:type="spellStart"/>
+      <w:r>
+        <w:rPr>
+          <w:rFonts w:cs="Arial"/>
+          <w:sz w:val="18"/>
+          <w:szCs w:val="24"/>
+          <w:lang w:val="es-CL"/>
+        </w:rPr>
+        <w:t>hrs</w:t>
+      </w:r>
+      <w:proofErr w:type="spellEnd"/>
+      <w:r>
+        <w:rPr>
+          <w:rFonts w:cs="Arial"/>
+          <w:sz w:val="18"/>
+          <w:szCs w:val="24"/>
+          <w:lang w:val="es-CL"/>
+        </w:rPr>
+        <w:t xml:space="preserve">. semanales. El personal que desempeñe funciones en más de un establecimiento sólo podrá acceder al bono complementario, una sola vez y hasta por un máximo de 44 </w:t>
+      </w:r>
+      <w:proofErr w:type="spellStart"/>
+      <w:r>
+        <w:rPr>
+          <w:rFonts w:cs="Arial"/>
+          <w:sz w:val="18"/>
+          <w:szCs w:val="24"/>
+          <w:lang w:val="es-CL"/>
+        </w:rPr>
+        <w:t>hrs</w:t>
+      </w:r>
+      <w:proofErr w:type="spellEnd"/>
+      <w:r>
+        <w:rPr>
+          <w:rFonts w:cs="Arial"/>
+          <w:sz w:val="18"/>
+          <w:szCs w:val="24"/>
+          <w:lang w:val="es-CL"/>
+        </w:rPr>
+        <w:t xml:space="preserve">. este bono tendrá las mismas características y se pagará </w:t>
       </w:r>
       <w:r>
         <w:rPr>
@@ -2875,7 +3692,29 @@
           <w:szCs w:val="24"/>
           <w:lang w:eastAsia="es-ES"/>
         </w:rPr>
-        <w:t>, en la forma señalada en la cláusula décimo cuarta.</w:t>
+        <w:t xml:space="preserve">, en la forma señalada en la cláusula </w:t>
+      </w:r>
+      <w:proofErr w:type="gramStart"/>
+      <w:r>
+        <w:rPr>
+          <w:rFonts w:eastAsia="Times New Roman" w:cs="Arial"/>
+          <w:bCs/>
+          <w:sz w:val="18"/>
+          <w:szCs w:val="24"/>
+          <w:lang w:eastAsia="es-ES"/>
+        </w:rPr>
+        <w:t>décimo cuarta</w:t>
+      </w:r>
+      <w:proofErr w:type="gramEnd"/>
+      <w:r>
+        <w:rPr>
+          <w:rFonts w:eastAsia="Times New Roman" w:cs="Arial"/>
+          <w:bCs/>
+          <w:sz w:val="18"/>
+          <w:szCs w:val="24"/>
+          <w:lang w:eastAsia="es-ES"/>
+        </w:rPr>
+        <w:t>.</w:t>
       </w:r>
     </w:p>
     <w:p>
@@ -2893,7 +3732,7 @@
     </w:p>
     <w:tbl>
       <w:tblPr>
-        <w:tblW w:w="8400" w:type="dxa"/>
+        <w:tblW w:w="8575" w:type="dxa"/>
         <w:tblCellMar>
           <w:left w:w="70" w:type="dxa"/>
           <w:right w:w="70" w:type="dxa"/>
@@ -2907,7 +3746,7 @@
         <w:gridCol w:w="992"/>
         <w:gridCol w:w="992"/>
         <w:gridCol w:w="968"/>
-        <w:gridCol w:w="1058"/>
+        <w:gridCol w:w="1233"/>
       </w:tblGrid>
       <w:tr>
         <w:trPr>
@@ -3161,7 +4000,7 @@
         </w:tc>
         <w:tc>
           <w:tcPr>
-            <w:tcW w:w="1058" w:type="dxa"/>
+            <w:tcW w:w="1233" w:type="dxa"/>
             <w:tcBorders>
               <w:top w:val="single" w:sz="4" w:space="0" w:color="auto"/>
               <w:left w:val="nil"/>
@@ -3312,7 +4151,27 @@
                 <w:szCs w:val="14"/>
                 <w:lang w:val="es-CL" w:eastAsia="es-CL"/>
               </w:rPr>
-              <w:t>$11.550.154</w:t>
+              <w:t>$</w:t>
+            </w:r>
+            <w:r>
+              <w:rPr>
+                <w:rFonts w:ascii="Calibri" w:eastAsia="Times New Roman" w:hAnsi="Calibri" w:cs="Calibri"/>
+                <w:color w:val="000000"/>
+                <w:sz w:val="14"/>
+                <w:szCs w:val="14"/>
+                <w:lang w:val="es-CL" w:eastAsia="es-CL"/>
+              </w:rPr>
+              <w:t xml:space="preserve"> </w:t>
+            </w:r>
+            <w:r>
+              <w:rPr>
+                <w:rFonts w:ascii="Calibri" w:eastAsia="Times New Roman" w:hAnsi="Calibri" w:cs="Calibri"/>
+                <w:color w:val="000000"/>
+                <w:sz w:val="14"/>
+                <w:szCs w:val="14"/>
+                <w:lang w:val="es-CL" w:eastAsia="es-CL"/>
+              </w:rPr>
+              <w:t>11.550.154</w:t>
             </w:r>
           </w:p>
         </w:tc>
@@ -3349,7 +4208,27 @@
                 <w:szCs w:val="14"/>
                 <w:lang w:val="es-CL" w:eastAsia="es-CL"/>
               </w:rPr>
-              <w:t>$11.025.147</w:t>
+              <w:t>$</w:t>
+            </w:r>
+            <w:r>
+              <w:rPr>
+                <w:rFonts w:ascii="Calibri" w:eastAsia="Times New Roman" w:hAnsi="Calibri" w:cs="Calibri"/>
+                <w:color w:val="000000"/>
+                <w:sz w:val="14"/>
+                <w:szCs w:val="14"/>
+                <w:lang w:val="es-CL" w:eastAsia="es-CL"/>
+              </w:rPr>
+              <w:t xml:space="preserve"> </w:t>
+            </w:r>
+            <w:r>
+              <w:rPr>
+                <w:rFonts w:ascii="Calibri" w:eastAsia="Times New Roman" w:hAnsi="Calibri" w:cs="Calibri"/>
+                <w:color w:val="000000"/>
+                <w:sz w:val="14"/>
+                <w:szCs w:val="14"/>
+                <w:lang w:val="es-CL" w:eastAsia="es-CL"/>
+              </w:rPr>
+              <w:t>11.025.147</w:t>
             </w:r>
           </w:p>
         </w:tc>
@@ -3386,7 +4265,27 @@
                 <w:szCs w:val="14"/>
                 <w:lang w:val="es-CL" w:eastAsia="es-CL"/>
               </w:rPr>
-              <w:t>$0</w:t>
+              <w:t>$</w:t>
+            </w:r>
+            <w:r>
+              <w:rPr>
+                <w:rFonts w:ascii="Calibri" w:eastAsia="Times New Roman" w:hAnsi="Calibri" w:cs="Calibri"/>
+                <w:color w:val="000000"/>
+                <w:sz w:val="14"/>
+                <w:szCs w:val="14"/>
+                <w:lang w:val="es-CL" w:eastAsia="es-CL"/>
+              </w:rPr>
+              <w:t xml:space="preserve"> </w:t>
+            </w:r>
+            <w:r>
+              <w:rPr>
+                <w:rFonts w:ascii="Calibri" w:eastAsia="Times New Roman" w:hAnsi="Calibri" w:cs="Calibri"/>
+                <w:color w:val="000000"/>
+                <w:sz w:val="14"/>
+                <w:szCs w:val="14"/>
+                <w:lang w:val="es-CL" w:eastAsia="es-CL"/>
+              </w:rPr>
+              <w:t>0</w:t>
             </w:r>
           </w:p>
         </w:tc>
@@ -3423,13 +4322,33 @@
                 <w:szCs w:val="14"/>
                 <w:lang w:val="es-CL" w:eastAsia="es-CL"/>
               </w:rPr>
-              <w:t>$460.268</w:t>
+              <w:t>$</w:t>
+            </w:r>
+            <w:r>
+              <w:rPr>
+                <w:rFonts w:ascii="Calibri" w:eastAsia="Times New Roman" w:hAnsi="Calibri" w:cs="Calibri"/>
+                <w:color w:val="000000"/>
+                <w:sz w:val="14"/>
+                <w:szCs w:val="14"/>
+                <w:lang w:val="es-CL" w:eastAsia="es-CL"/>
+              </w:rPr>
+              <w:t xml:space="preserve"> </w:t>
+            </w:r>
+            <w:r>
+              <w:rPr>
+                <w:rFonts w:ascii="Calibri" w:eastAsia="Times New Roman" w:hAnsi="Calibri" w:cs="Calibri"/>
+                <w:color w:val="000000"/>
+                <w:sz w:val="14"/>
+                <w:szCs w:val="14"/>
+                <w:lang w:val="es-CL" w:eastAsia="es-CL"/>
+              </w:rPr>
+              <w:t>460.268</w:t>
             </w:r>
           </w:p>
         </w:tc>
         <w:tc>
           <w:tcPr>
-            <w:tcW w:w="1058" w:type="dxa"/>
+            <w:tcW w:w="1233" w:type="dxa"/>
             <w:tcBorders>
               <w:top w:val="nil"/>
               <w:left w:val="nil"/>
@@ -3460,7 +4379,27 @@
                 <w:szCs w:val="14"/>
                 <w:lang w:val="es-CL" w:eastAsia="es-CL"/>
               </w:rPr>
-              <w:t>$23.035.569</w:t>
+              <w:t>$</w:t>
+            </w:r>
+            <w:r>
+              <w:rPr>
+                <w:rFonts w:ascii="Calibri" w:eastAsia="Times New Roman" w:hAnsi="Calibri" w:cs="Calibri"/>
+                <w:color w:val="000000"/>
+                <w:sz w:val="14"/>
+                <w:szCs w:val="14"/>
+                <w:lang w:val="es-CL" w:eastAsia="es-CL"/>
+              </w:rPr>
+              <w:t xml:space="preserve"> </w:t>
+            </w:r>
+            <w:r>
+              <w:rPr>
+                <w:rFonts w:ascii="Calibri" w:eastAsia="Times New Roman" w:hAnsi="Calibri" w:cs="Calibri"/>
+                <w:color w:val="000000"/>
+                <w:sz w:val="14"/>
+                <w:szCs w:val="14"/>
+                <w:lang w:val="es-CL" w:eastAsia="es-CL"/>
+              </w:rPr>
+              <w:t>23.035.569</w:t>
             </w:r>
           </w:p>
         </w:tc>
@@ -3693,7 +4632,7 @@
         </w:tc>
         <w:tc>
           <w:tcPr>
-            <w:tcW w:w="1058" w:type="dxa"/>
+            <w:tcW w:w="1233" w:type="dxa"/>
             <w:tcBorders>
               <w:top w:val="nil"/>
               <w:left w:val="nil"/>
@@ -3957,7 +4896,7 @@
         </w:tc>
         <w:tc>
           <w:tcPr>
-            <w:tcW w:w="1058" w:type="dxa"/>
+            <w:tcW w:w="1233" w:type="dxa"/>
             <w:tcBorders>
               <w:top w:val="nil"/>
               <w:left w:val="nil"/>
@@ -4221,7 +5160,7 @@
         </w:tc>
         <w:tc>
           <w:tcPr>
-            <w:tcW w:w="1058" w:type="dxa"/>
+            <w:tcW w:w="1233" w:type="dxa"/>
             <w:tcBorders>
               <w:top w:val="nil"/>
               <w:left w:val="nil"/>
@@ -4289,6 +5228,7 @@
                 <w:lang w:val="es-CL" w:eastAsia="es-CL"/>
               </w:rPr>
             </w:pPr>
+            <w:proofErr w:type="gramStart"/>
             <w:r>
               <w:rPr>
                 <w:rFonts w:ascii="Calibri" w:eastAsia="Times New Roman" w:hAnsi="Calibri" w:cs="Calibri"/>
@@ -4299,13 +5239,26 @@
                 <w:szCs w:val="18"/>
                 <w:lang w:eastAsia="es-CL"/>
               </w:rPr>
-              <w:t>Total bonificaciones</w:t>
+              <w:t>Total</w:t>
+            </w:r>
+            <w:proofErr w:type="gramEnd"/>
+            <w:r>
+              <w:rPr>
+                <w:rFonts w:ascii="Calibri" w:eastAsia="Times New Roman" w:hAnsi="Calibri" w:cs="Calibri"/>
+                <w:b/>
+                <w:bCs/>
+                <w:color w:val="000000"/>
+                <w:sz w:val="18"/>
+                <w:szCs w:val="18"/>
+                <w:lang w:eastAsia="es-CL"/>
+              </w:rPr>
+              <w:t xml:space="preserve"> bonificaciones</w:t>
             </w:r>
           </w:p>
         </w:tc>
         <w:tc>
           <w:tcPr>
-            <w:tcW w:w="1058" w:type="dxa"/>
+            <w:tcW w:w="1233" w:type="dxa"/>
             <w:tcBorders>
               <w:top w:val="nil"/>
               <w:left w:val="nil"/>
@@ -4340,7 +5293,31 @@
                 <w:szCs w:val="18"/>
                 <w:lang w:eastAsia="es-CL"/>
               </w:rPr>
-              <w:t>$23.035.569</w:t>
+              <w:t>$</w:t>
+            </w:r>
+            <w:r>
+              <w:rPr>
+                <w:rFonts w:ascii="Calibri" w:eastAsia="Times New Roman" w:hAnsi="Calibri" w:cs="Calibri"/>
+                <w:b/>
+                <w:bCs/>
+                <w:color w:val="000000"/>
+                <w:sz w:val="18"/>
+                <w:szCs w:val="18"/>
+                <w:lang w:eastAsia="es-CL"/>
+              </w:rPr>
+              <w:t xml:space="preserve"> </w:t>
+            </w:r>
+            <w:r>
+              <w:rPr>
+                <w:rFonts w:ascii="Calibri" w:eastAsia="Times New Roman" w:hAnsi="Calibri" w:cs="Calibri"/>
+                <w:b/>
+                <w:bCs/>
+                <w:color w:val="000000"/>
+                <w:sz w:val="18"/>
+                <w:szCs w:val="18"/>
+                <w:lang w:eastAsia="es-CL"/>
+              </w:rPr>
+              <w:t>23.035.569</w:t>
             </w:r>
           </w:p>
         </w:tc>
@@ -4431,7 +5408,25 @@
           <w:sz w:val="18"/>
           <w:szCs w:val="20"/>
         </w:rPr>
-        <w:t xml:space="preserve">“el envío un informe financiero mensual respecto de los gastos ejecutados, una vez recibida la remesa, el que deberá ser remitido al décimo quinto día hábil del mes siguiente al periodo rendido, dirigido al Director del </w:t>
+        <w:t xml:space="preserve">“el envío un informe financiero mensual respecto de los gastos ejecutados, una vez recibida la remesa, el que deberá ser remitido al décimo quinto día hábil del mes siguiente al periodo rendido, dirigido al </w:t>
+      </w:r>
+      <w:proofErr w:type="gramStart"/>
+      <w:r>
+        <w:rPr>
+          <w:rFonts w:ascii="Calibri" w:hAnsi="Calibri" w:cs="Calibri"/>
+          <w:sz w:val="18"/>
+          <w:szCs w:val="20"/>
+        </w:rPr>
+        <w:t>Director</w:t>
+      </w:r>
+      <w:proofErr w:type="gramEnd"/>
+      <w:r>
+        <w:rPr>
+          <w:rFonts w:ascii="Calibri" w:hAnsi="Calibri" w:cs="Calibri"/>
+          <w:sz w:val="18"/>
+          <w:szCs w:val="20"/>
+        </w:rPr>
+        <w:t xml:space="preserve"> del </w:t>
       </w:r>
       <w:r>
         <w:rPr>
@@ -4894,7 +5889,27 @@
           <w:szCs w:val="24"/>
           <w:lang w:eastAsia="es-ES"/>
         </w:rPr>
-        <w:t xml:space="preserve">El convenio entrará en vigencia a contar de la total tramitación de la resolución del Ministerio de Salud, visada por el Ministerio de Hacienda, que lo apruebe, hasta la fecha de la última rebaja, conforme al plazo establecido en la cláusula </w:t>
+        <w:t xml:space="preserve">El convenio </w:t>
+      </w:r>
+      <w:proofErr w:type="gramStart"/>
+      <w:r>
+        <w:rPr>
+          <w:rFonts w:eastAsia="Times New Roman" w:cs="Arial"/>
+          <w:sz w:val="18"/>
+          <w:szCs w:val="24"/>
+          <w:lang w:eastAsia="es-ES"/>
+        </w:rPr>
+        <w:t>entrará en vigencia</w:t>
+      </w:r>
+      <w:proofErr w:type="gramEnd"/>
+      <w:r>
+        <w:rPr>
+          <w:rFonts w:eastAsia="Times New Roman" w:cs="Arial"/>
+          <w:sz w:val="18"/>
+          <w:szCs w:val="24"/>
+          <w:lang w:eastAsia="es-ES"/>
+        </w:rPr>
+        <w:t xml:space="preserve"> a contar de la total tramitación de la resolución del Ministerio de Salud, visada por el Ministerio de Hacienda, que lo apruebe, hasta la fecha de la última rebaja, conforme al plazo establecido en la cláusula </w:t>
       </w:r>
       <w:r>
         <w:rPr>
@@ -5076,7 +6091,31 @@
           <w:highlight w:val="yellow"/>
           <w:lang w:eastAsia="es-ES"/>
         </w:rPr>
-        <w:t>${directorDecreto}</w:t>
+        <w:t>${</w:t>
+      </w:r>
+      <w:proofErr w:type="spellStart"/>
+      <w:r>
+        <w:rPr>
+          <w:rFonts w:eastAsia="Times New Roman" w:cs="Arial"/>
+          <w:bCs/>
+          <w:sz w:val="18"/>
+          <w:szCs w:val="24"/>
+          <w:highlight w:val="yellow"/>
+          <w:lang w:eastAsia="es-ES"/>
+        </w:rPr>
+        <w:t>directorDecreto</w:t>
+      </w:r>
+      <w:proofErr w:type="spellEnd"/>
+      <w:r>
+        <w:rPr>
+          <w:rFonts w:eastAsia="Times New Roman" w:cs="Arial"/>
+          <w:bCs/>
+          <w:sz w:val="18"/>
+          <w:szCs w:val="24"/>
+          <w:highlight w:val="yellow"/>
+          <w:lang w:eastAsia="es-ES"/>
+        </w:rPr>
+        <w:t>}</w:t>
       </w:r>
       <w:r>
         <w:rPr>
@@ -5209,7 +6248,31 @@
           <w:highlight w:val="yellow"/>
           <w:lang w:eastAsia="es-ES"/>
         </w:rPr>
-        <w:t>${alcaldeDecreto}</w:t>
+        <w:t>${</w:t>
+      </w:r>
+      <w:proofErr w:type="spellStart"/>
+      <w:r>
+        <w:rPr>
+          <w:rFonts w:eastAsia="Times New Roman" w:cs="Arial"/>
+          <w:bCs/>
+          <w:sz w:val="18"/>
+          <w:szCs w:val="24"/>
+          <w:highlight w:val="yellow"/>
+          <w:lang w:eastAsia="es-ES"/>
+        </w:rPr>
+        <w:t>alcaldeDecreto</w:t>
+      </w:r>
+      <w:proofErr w:type="spellEnd"/>
+      <w:r>
+        <w:rPr>
+          <w:rFonts w:eastAsia="Times New Roman" w:cs="Arial"/>
+          <w:bCs/>
+          <w:sz w:val="18"/>
+          <w:szCs w:val="24"/>
+          <w:highlight w:val="yellow"/>
+          <w:lang w:eastAsia="es-ES"/>
+        </w:rPr>
+        <w:t>}</w:t>
       </w:r>
       <w:r>
         <w:rPr>
@@ -5547,7 +6610,31 @@
           <w:highlight w:val="yellow"/>
           <w:lang w:eastAsia="es-ES"/>
         </w:rPr>
-        <w:t>${alcaldeApelativoFirma}</w:t>
+        <w:t>${</w:t>
+      </w:r>
+      <w:proofErr w:type="spellStart"/>
+      <w:r>
+        <w:rPr>
+          <w:rFonts w:eastAsia="Times New Roman" w:cs="Times New Roman"/>
+          <w:b/>
+          <w:sz w:val="18"/>
+          <w:szCs w:val="24"/>
+          <w:highlight w:val="yellow"/>
+          <w:lang w:eastAsia="es-ES"/>
+        </w:rPr>
+        <w:t>alcaldeApelativoFirma</w:t>
+      </w:r>
+      <w:proofErr w:type="spellEnd"/>
+      <w:r>
+        <w:rPr>
+          <w:rFonts w:eastAsia="Times New Roman" w:cs="Times New Roman"/>
+          <w:b/>
+          <w:sz w:val="18"/>
+          <w:szCs w:val="24"/>
+          <w:highlight w:val="yellow"/>
+          <w:lang w:eastAsia="es-ES"/>
+        </w:rPr>
+        <w:t>}</w:t>
       </w:r>
     </w:p>
     <w:p>
@@ -5570,7 +6657,31 @@
           <w:highlight w:val="yellow"/>
           <w:lang w:eastAsia="es-ES"/>
         </w:rPr>
-        <w:t>${ilustreTitulo} ${municipalidad}</w:t>
+        <w:t>${</w:t>
+      </w:r>
+      <w:proofErr w:type="spellStart"/>
+      <w:r>
+        <w:rPr>
+          <w:rFonts w:eastAsia="Times New Roman" w:cs="Arial"/>
+          <w:b/>
+          <w:sz w:val="18"/>
+          <w:szCs w:val="24"/>
+          <w:highlight w:val="yellow"/>
+          <w:lang w:eastAsia="es-ES"/>
+        </w:rPr>
+        <w:t>ilustreTitulo</w:t>
+      </w:r>
+      <w:proofErr w:type="spellEnd"/>
+      <w:r>
+        <w:rPr>
+          <w:rFonts w:eastAsia="Times New Roman" w:cs="Arial"/>
+          <w:b/>
+          <w:sz w:val="18"/>
+          <w:szCs w:val="24"/>
+          <w:highlight w:val="yellow"/>
+          <w:lang w:eastAsia="es-ES"/>
+        </w:rPr>
+        <w:t>} ${municipalidad}</w:t>
       </w:r>
     </w:p>
     <w:sectPr>

</xml_diff>